<commit_message>
subiendon en casa lo que no subió en work
</commit_message>
<xml_diff>
--- a/Formatos/OscarEstradaSuazo/PEE Evidencia.docx
+++ b/Formatos/OscarEstradaSuazo/PEE Evidencia.docx
@@ -1,11 +1,11 @@
 
 <file path=word/document.xml><?xml version="1.0" encoding="utf-8"?>
-<w:document xmlns:wpc="http://schemas.microsoft.com/office/word/2010/wordprocessingCanvas" xmlns:cx="http://schemas.microsoft.com/office/drawing/2014/chartex" xmlns:cx1="http://schemas.microsoft.com/office/drawing/2015/9/8/chartex" xmlns:cx2="http://schemas.microsoft.com/office/drawing/2015/10/21/chartex" xmlns:cx3="http://schemas.microsoft.com/office/drawing/2016/5/9/chartex" xmlns:cx4="http://schemas.microsoft.com/office/drawing/2016/5/10/chartex" xmlns:cx5="http://schemas.microsoft.com/office/drawing/2016/5/11/chartex" xmlns:cx6="http://schemas.microsoft.com/office/drawing/2016/5/12/chartex" xmlns:cx7="http://schemas.microsoft.com/office/drawing/2016/5/13/chartex" xmlns:cx8="http://schemas.microsoft.com/office/drawing/2016/5/14/chartex" xmlns:mc="http://schemas.openxmlformats.org/markup-compatibility/2006" xmlns:aink="http://schemas.microsoft.com/office/drawing/2016/ink" xmlns:am3d="http://schemas.microsoft.com/office/drawing/2017/model3d" xmlns:o="urn:schemas-microsoft-com:office:office" xmlns:r="http://schemas.openxmlformats.org/officeDocument/2006/relationships" xmlns:m="http://schemas.openxmlformats.org/officeDocument/2006/math" xmlns:v="urn:schemas-microsoft-com:vml" xmlns:wp14="http://schemas.microsoft.com/office/word/2010/wordprocessingDrawing" xmlns:wp="http://schemas.openxmlformats.org/drawingml/2006/wordprocessingDrawing" xmlns:w10="urn:schemas-microsoft-com:office:word" xmlns:w="http://schemas.openxmlformats.org/wordprocessingml/2006/main" xmlns:w14="http://schemas.microsoft.com/office/word/2010/wordml" xmlns:w15="http://schemas.microsoft.com/office/word/2012/wordml" xmlns:w16cid="http://schemas.microsoft.com/office/word/2016/wordml/cid" xmlns:w16se="http://schemas.microsoft.com/office/word/2015/wordml/symex" xmlns:wpg="http://schemas.microsoft.com/office/word/2010/wordprocessingGroup" xmlns:wpi="http://schemas.microsoft.com/office/word/2010/wordprocessingInk" xmlns:wne="http://schemas.microsoft.com/office/word/2006/wordml" xmlns:wps="http://schemas.microsoft.com/office/word/2010/wordprocessingShape" mc:Ignorable="w14 w15 w16se w16cid wp14">
+<w:document xmlns:wpc="http://schemas.microsoft.com/office/word/2010/wordprocessingCanvas" xmlns:mc="http://schemas.openxmlformats.org/markup-compatibility/2006" xmlns:o="urn:schemas-microsoft-com:office:office" xmlns:r="http://schemas.openxmlformats.org/officeDocument/2006/relationships" xmlns:m="http://schemas.openxmlformats.org/officeDocument/2006/math" xmlns:v="urn:schemas-microsoft-com:vml" xmlns:wp14="http://schemas.microsoft.com/office/word/2010/wordprocessingDrawing" xmlns:wp="http://schemas.openxmlformats.org/drawingml/2006/wordprocessingDrawing" xmlns:w10="urn:schemas-microsoft-com:office:word" xmlns:w="http://schemas.openxmlformats.org/wordprocessingml/2006/main" xmlns:w14="http://schemas.microsoft.com/office/word/2010/wordml" xmlns:w15="http://schemas.microsoft.com/office/word/2012/wordml" xmlns:wpg="http://schemas.microsoft.com/office/word/2010/wordprocessingGroup" xmlns:wpi="http://schemas.microsoft.com/office/word/2010/wordprocessingInk" xmlns:wne="http://schemas.microsoft.com/office/word/2006/wordml" xmlns:wps="http://schemas.microsoft.com/office/word/2010/wordprocessingShape" mc:Ignorable="w14 w15 wp14">
   <w:background w:color="FFFFFF"/>
   <w:body>
     <w:p>
       <w:pPr>
-        <w:pStyle w:val="Textoindependiente"/>
+        <w:pStyle w:val="BodyText"/>
         <w:jc w:val="left"/>
         <w:rPr>
           <w:b/>
@@ -16,7 +16,7 @@
     </w:p>
     <w:p>
       <w:pPr>
-        <w:pStyle w:val="Textoindependiente"/>
+        <w:pStyle w:val="BodyText"/>
         <w:jc w:val="left"/>
         <w:rPr>
           <w:b/>
@@ -26,7 +26,7 @@
     </w:p>
     <w:p>
       <w:pPr>
-        <w:pStyle w:val="Textoindependiente"/>
+        <w:pStyle w:val="BodyText"/>
         <w:jc w:val="left"/>
         <w:rPr>
           <w:b/>
@@ -35,7 +35,7 @@
       </w:pPr>
       <w:r>
         <w:rPr>
-          <w:lang w:val="es-CO" w:eastAsia="ja-JP"/>
+          <w:lang w:val="en-US" w:eastAsia="en-US"/>
         </w:rPr>
         <w:drawing>
           <wp:anchor distT="0" distB="0" distL="114300" distR="114300" simplePos="0" relativeHeight="251642368" behindDoc="1" locked="0" layoutInCell="1" allowOverlap="1" wp14:anchorId="70992238" wp14:editId="1E306A05">
@@ -103,7 +103,7 @@
     </w:p>
     <w:p>
       <w:pPr>
-        <w:pStyle w:val="Textoindependiente"/>
+        <w:pStyle w:val="BodyText"/>
         <w:jc w:val="left"/>
         <w:rPr>
           <w:b/>
@@ -114,7 +114,7 @@
     </w:p>
     <w:p>
       <w:pPr>
-        <w:pStyle w:val="Textoindependiente"/>
+        <w:pStyle w:val="BodyText"/>
         <w:jc w:val="left"/>
         <w:rPr>
           <w:b/>
@@ -124,7 +124,7 @@
     </w:p>
     <w:p>
       <w:pPr>
-        <w:pStyle w:val="Textoindependiente"/>
+        <w:pStyle w:val="BodyText"/>
         <w:jc w:val="left"/>
         <w:rPr>
           <w:b/>
@@ -134,7 +134,7 @@
     </w:p>
     <w:p>
       <w:pPr>
-        <w:pStyle w:val="Textoindependiente"/>
+        <w:pStyle w:val="BodyText"/>
         <w:jc w:val="left"/>
         <w:rPr>
           <w:b/>
@@ -144,7 +144,7 @@
     </w:p>
     <w:p>
       <w:pPr>
-        <w:pStyle w:val="Textoindependiente"/>
+        <w:pStyle w:val="BodyText"/>
         <w:jc w:val="left"/>
         <w:rPr>
           <w:b/>
@@ -154,7 +154,7 @@
     </w:p>
     <w:p>
       <w:pPr>
-        <w:pStyle w:val="Textoindependiente"/>
+        <w:pStyle w:val="BodyText"/>
         <w:jc w:val="left"/>
         <w:rPr>
           <w:b/>
@@ -164,7 +164,7 @@
     </w:p>
     <w:p>
       <w:pPr>
-        <w:pStyle w:val="Textoindependiente"/>
+        <w:pStyle w:val="BodyText"/>
         <w:jc w:val="left"/>
         <w:rPr>
           <w:b/>
@@ -183,7 +183,7 @@
     </w:p>
     <w:p>
       <w:pPr>
-        <w:pStyle w:val="Textoindependiente"/>
+        <w:pStyle w:val="BodyText"/>
         <w:jc w:val="left"/>
         <w:rPr>
           <w:b/>
@@ -212,7 +212,7 @@
     </w:p>
     <w:p>
       <w:pPr>
-        <w:pStyle w:val="Textoindependiente"/>
+        <w:pStyle w:val="BodyText"/>
         <w:jc w:val="left"/>
         <w:rPr>
           <w:b/>
@@ -239,7 +239,7 @@
     </w:p>
     <w:p>
       <w:pPr>
-        <w:pStyle w:val="Textoindependiente"/>
+        <w:pStyle w:val="BodyText"/>
         <w:jc w:val="left"/>
         <w:rPr>
           <w:b/>
@@ -249,7 +249,7 @@
     </w:p>
     <w:p>
       <w:pPr>
-        <w:pStyle w:val="Textoindependiente"/>
+        <w:pStyle w:val="BodyText"/>
         <w:jc w:val="left"/>
         <w:rPr>
           <w:b/>
@@ -259,7 +259,7 @@
     </w:p>
     <w:p>
       <w:pPr>
-        <w:pStyle w:val="Textoindependiente"/>
+        <w:pStyle w:val="BodyText"/>
         <w:jc w:val="left"/>
         <w:rPr>
           <w:b/>
@@ -269,7 +269,7 @@
     </w:p>
     <w:p>
       <w:pPr>
-        <w:pStyle w:val="Textoindependiente"/>
+        <w:pStyle w:val="BodyText"/>
         <w:jc w:val="left"/>
         <w:rPr>
           <w:b/>
@@ -279,7 +279,7 @@
     </w:p>
     <w:p>
       <w:pPr>
-        <w:pStyle w:val="Textoindependiente"/>
+        <w:pStyle w:val="BodyText"/>
         <w:jc w:val="left"/>
         <w:rPr>
           <w:b/>
@@ -298,7 +298,7 @@
     </w:p>
     <w:p>
       <w:pPr>
-        <w:pStyle w:val="Textoindependiente"/>
+        <w:pStyle w:val="BodyText"/>
         <w:jc w:val="left"/>
         <w:rPr>
           <w:b/>
@@ -341,7 +341,7 @@
     </w:p>
     <w:p>
       <w:pPr>
-        <w:pStyle w:val="Textoindependiente"/>
+        <w:pStyle w:val="BodyText"/>
         <w:jc w:val="left"/>
         <w:rPr>
           <w:b/>
@@ -408,7 +408,7 @@
     </w:p>
     <w:p>
       <w:pPr>
-        <w:pStyle w:val="Textoindependiente"/>
+        <w:pStyle w:val="BodyText"/>
         <w:jc w:val="left"/>
         <w:rPr>
           <w:b/>
@@ -418,7 +418,7 @@
     </w:p>
     <w:p>
       <w:pPr>
-        <w:pStyle w:val="Textoindependiente"/>
+        <w:pStyle w:val="BodyText"/>
         <w:jc w:val="left"/>
         <w:rPr>
           <w:b/>
@@ -428,7 +428,7 @@
     </w:p>
     <w:p>
       <w:pPr>
-        <w:pStyle w:val="Textoindependiente"/>
+        <w:pStyle w:val="BodyText"/>
         <w:jc w:val="left"/>
         <w:rPr>
           <w:b/>
@@ -445,7 +445,7 @@
     <w:p/>
     <w:p>
       <w:pPr>
-        <w:pStyle w:val="Encabezado"/>
+        <w:pStyle w:val="Header"/>
         <w:tabs>
           <w:tab w:val="clear" w:pos="4252"/>
           <w:tab w:val="clear" w:pos="8504"/>
@@ -889,1917 +889,13 @@
           <w:lang w:eastAsia="es-CO"/>
         </w:rPr>
       </w:pPr>
-      <w:r>
-        <w:rPr>
-          <w:rFonts w:cs="Arial"/>
-          <w:sz w:val="24"/>
-          <w:lang w:eastAsia="es-CO"/>
-        </w:rPr>
-        <w:t xml:space="preserve">1.Ingresar a la url: </w:t>
-      </w:r>
-      <w:hyperlink r:id="rId9" w:history="1">
-        <w:r>
-          <w:rPr>
-            <w:rStyle w:val="Hipervnculo"/>
-            <w:rFonts w:cs="Arial"/>
-            <w:sz w:val="24"/>
-            <w:lang w:eastAsia="es-CO"/>
-          </w:rPr>
-          <w:t>https://www.mercadolibre.com/</w:t>
-        </w:r>
-      </w:hyperlink>
-      <w:r>
-        <w:rPr>
-          <w:rFonts w:cs="Arial"/>
-          <w:sz w:val="24"/>
-          <w:lang w:eastAsia="es-CO"/>
-        </w:rPr>
-        <w:t>.</w:t>
-      </w:r>
-    </w:p>
-    <w:p>
-      <w:pPr>
-        <w:rPr>
-          <w:rFonts w:cs="Arial"/>
-          <w:sz w:val="24"/>
-          <w:lang w:eastAsia="es-CO"/>
-        </w:rPr>
-      </w:pPr>
-      <w:r>
-        <w:rPr>
-          <w:rFonts w:cs="Arial"/>
-          <w:sz w:val="24"/>
-          <w:lang w:eastAsia="es-CO"/>
-        </w:rPr>
-        <w:drawing>
-          <wp:inline distT="0" distB="0" distL="0" distR="0" wp14:anchorId="51F3F75A" wp14:editId="425FF3F2">
-            <wp:extent cx="5610860" cy="709574"/>
-            <wp:effectExtent l="0" t="0" r="0" b="0"/>
-            <wp:docPr id="2" name="Imagen 2"/>
-            <wp:cNvGraphicFramePr>
-              <a:graphicFrameLocks xmlns:a="http://schemas.openxmlformats.org/drawingml/2006/main" noChangeAspect="1"/>
-            </wp:cNvGraphicFramePr>
-            <a:graphic xmlns:a="http://schemas.openxmlformats.org/drawingml/2006/main">
-              <a:graphicData uri="http://schemas.openxmlformats.org/drawingml/2006/picture">
-                <pic:pic xmlns:pic="http://schemas.openxmlformats.org/drawingml/2006/picture">
-                  <pic:nvPicPr>
-                    <pic:cNvPr id="0" name="Picture 1"/>
-                    <pic:cNvPicPr>
-                      <a:picLocks noChangeAspect="1" noChangeArrowheads="1"/>
-                    </pic:cNvPicPr>
-                  </pic:nvPicPr>
-                  <pic:blipFill rotWithShape="1">
-                    <a:blip r:embed="rId10">
-                      <a:extLst>
-                        <a:ext uri="{28A0092B-C50C-407E-A947-70E740481C1C}">
-                          <a14:useLocalDpi xmlns:a14="http://schemas.microsoft.com/office/drawing/2010/main" val="0"/>
-                        </a:ext>
-                      </a:extLst>
-                    </a:blip>
-                    <a:srcRect b="44239"/>
-                    <a:stretch/>
-                  </pic:blipFill>
-                  <pic:spPr bwMode="auto">
-                    <a:xfrm>
-                      <a:off x="0" y="0"/>
-                      <a:ext cx="5610860" cy="709574"/>
-                    </a:xfrm>
-                    <a:prstGeom prst="rect">
-                      <a:avLst/>
-                    </a:prstGeom>
-                    <a:noFill/>
-                    <a:ln>
-                      <a:noFill/>
-                    </a:ln>
-                    <a:extLst>
-                      <a:ext uri="{53640926-AAD7-44D8-BBD7-CCE9431645EC}">
-                        <a14:shadowObscured xmlns:a14="http://schemas.microsoft.com/office/drawing/2010/main"/>
-                      </a:ext>
-                    </a:extLst>
-                  </pic:spPr>
-                </pic:pic>
-              </a:graphicData>
-            </a:graphic>
-          </wp:inline>
-        </w:drawing>
-      </w:r>
-    </w:p>
-    <w:p>
-      <w:pPr>
-        <w:rPr>
-          <w:rFonts w:cs="Arial"/>
-          <w:sz w:val="24"/>
-          <w:lang w:eastAsia="es-CO"/>
-        </w:rPr>
-      </w:pPr>
-    </w:p>
-    <w:p>
-      <w:pPr>
-        <w:rPr>
-          <w:rFonts w:cs="Arial"/>
-          <w:sz w:val="24"/>
-          <w:lang w:eastAsia="es-CO"/>
-        </w:rPr>
-      </w:pPr>
-      <w:r>
-        <w:rPr>
-          <w:rFonts w:cs="Arial"/>
-          <w:sz w:val="24"/>
-          <w:lang w:eastAsia="es-CO"/>
-        </w:rPr>
-        <w:t>2.Seleccionar el país: Colombia.</w:t>
-      </w:r>
-      <w:r>
-        <w:rPr>
-          <w:rFonts w:cs="Arial"/>
-          <w:sz w:val="24"/>
-          <w:lang w:eastAsia="es-CO"/>
-        </w:rPr>
-        <mc:AlternateContent>
-          <mc:Choice Requires="wpg">
-            <w:drawing>
-              <wp:anchor distT="0" distB="0" distL="114300" distR="114300" simplePos="0" relativeHeight="251648000" behindDoc="0" locked="0" layoutInCell="1" allowOverlap="1" wp14:anchorId="1702B5C2" wp14:editId="761E693F">
-                <wp:simplePos x="0" y="0"/>
-                <wp:positionH relativeFrom="column">
-                  <wp:posOffset>3169996</wp:posOffset>
-                </wp:positionH>
-                <wp:positionV relativeFrom="paragraph">
-                  <wp:posOffset>1039444</wp:posOffset>
-                </wp:positionV>
-                <wp:extent cx="1630731" cy="260985"/>
-                <wp:effectExtent l="0" t="0" r="26670" b="24765"/>
-                <wp:wrapNone/>
-                <wp:docPr id="6" name="Grupo 6"/>
-                <wp:cNvGraphicFramePr/>
-                <a:graphic xmlns:a="http://schemas.openxmlformats.org/drawingml/2006/main">
-                  <a:graphicData uri="http://schemas.microsoft.com/office/word/2010/wordprocessingGroup">
-                    <wpg:wgp>
-                      <wpg:cNvGrpSpPr/>
-                      <wpg:grpSpPr>
-                        <a:xfrm>
-                          <a:off x="0" y="0"/>
-                          <a:ext cx="1630731" cy="260985"/>
-                          <a:chOff x="0" y="0"/>
-                          <a:chExt cx="1630731" cy="260985"/>
-                        </a:xfrm>
-                      </wpg:grpSpPr>
-                      <wps:wsp>
-                        <wps:cNvPr id="4" name="Rectángulo 4"/>
-                        <wps:cNvSpPr/>
-                        <wps:spPr>
-                          <a:xfrm>
-                            <a:off x="0" y="65837"/>
-                            <a:ext cx="585216" cy="131674"/>
-                          </a:xfrm>
-                          <a:prstGeom prst="rect">
-                            <a:avLst/>
-                          </a:prstGeom>
-                          <a:noFill/>
-                          <a:ln w="19050">
-                            <a:solidFill>
-                              <a:srgbClr val="FF0000"/>
-                            </a:solidFill>
-                          </a:ln>
-                        </wps:spPr>
-                        <wps:style>
-                          <a:lnRef idx="2">
-                            <a:schemeClr val="accent1">
-                              <a:shade val="50000"/>
-                            </a:schemeClr>
-                          </a:lnRef>
-                          <a:fillRef idx="1">
-                            <a:schemeClr val="accent1"/>
-                          </a:fillRef>
-                          <a:effectRef idx="0">
-                            <a:schemeClr val="accent1"/>
-                          </a:effectRef>
-                          <a:fontRef idx="minor">
-                            <a:schemeClr val="lt1"/>
-                          </a:fontRef>
-                        </wps:style>
-                        <wps:bodyPr rot="0" spcFirstLastPara="0" vertOverflow="overflow" horzOverflow="overflow" vert="horz" wrap="square" lIns="91440" tIns="45720" rIns="91440" bIns="45720" numCol="1" spcCol="0" rtlCol="0" fromWordArt="0" anchor="ctr" anchorCtr="0" forceAA="0" compatLnSpc="1">
-                          <a:prstTxWarp prst="textNoShape">
-                            <a:avLst/>
-                          </a:prstTxWarp>
-                          <a:noAutofit/>
-                        </wps:bodyPr>
-                      </wps:wsp>
-                      <wps:wsp>
-                        <wps:cNvPr id="5" name="Flecha: hacia la izquierda 5"/>
-                        <wps:cNvSpPr/>
-                        <wps:spPr>
-                          <a:xfrm>
-                            <a:off x="706679" y="55626"/>
-                            <a:ext cx="314554" cy="146304"/>
-                          </a:xfrm>
-                          <a:prstGeom prst="leftArrow">
-                            <a:avLst/>
-                          </a:prstGeom>
-                          <a:noFill/>
-                          <a:ln w="19050">
-                            <a:solidFill>
-                              <a:srgbClr val="FF0000"/>
-                            </a:solidFill>
-                          </a:ln>
-                        </wps:spPr>
-                        <wps:style>
-                          <a:lnRef idx="2">
-                            <a:schemeClr val="accent1">
-                              <a:shade val="50000"/>
-                            </a:schemeClr>
-                          </a:lnRef>
-                          <a:fillRef idx="1">
-                            <a:schemeClr val="accent1"/>
-                          </a:fillRef>
-                          <a:effectRef idx="0">
-                            <a:schemeClr val="accent1"/>
-                          </a:effectRef>
-                          <a:fontRef idx="minor">
-                            <a:schemeClr val="lt1"/>
-                          </a:fontRef>
-                        </wps:style>
-                        <wps:bodyPr rot="0" spcFirstLastPara="0" vertOverflow="overflow" horzOverflow="overflow" vert="horz" wrap="square" lIns="91440" tIns="45720" rIns="91440" bIns="45720" numCol="1" spcCol="0" rtlCol="0" fromWordArt="0" anchor="ctr" anchorCtr="0" forceAA="0" compatLnSpc="1">
-                          <a:prstTxWarp prst="textNoShape">
-                            <a:avLst/>
-                          </a:prstTxWarp>
-                          <a:noAutofit/>
-                        </wps:bodyPr>
-                      </wps:wsp>
-                      <wps:wsp>
-                        <wps:cNvPr id="217" name="Cuadro de texto 2"/>
-                        <wps:cNvSpPr txBox="1">
-                          <a:spLocks noChangeArrowheads="1"/>
-                        </wps:cNvSpPr>
-                        <wps:spPr bwMode="auto">
-                          <a:xfrm>
-                            <a:off x="1126541" y="0"/>
-                            <a:ext cx="504190" cy="260985"/>
-                          </a:xfrm>
-                          <a:prstGeom prst="rect">
-                            <a:avLst/>
-                          </a:prstGeom>
-                          <a:solidFill>
-                            <a:srgbClr val="FFFFFF"/>
-                          </a:solidFill>
-                          <a:ln w="9525">
-                            <a:solidFill>
-                              <a:srgbClr val="000000"/>
-                            </a:solidFill>
-                            <a:miter lim="800000"/>
-                            <a:headEnd/>
-                            <a:tailEnd/>
-                          </a:ln>
-                        </wps:spPr>
-                        <wps:txbx>
-                          <w:txbxContent>
-                            <w:p>
-                              <w:r>
-                                <w:t>Clic</w:t>
-                              </w:r>
-                            </w:p>
-                          </w:txbxContent>
-                        </wps:txbx>
-                        <wps:bodyPr rot="0" vert="horz" wrap="square" lIns="91440" tIns="45720" rIns="91440" bIns="45720" anchor="t" anchorCtr="0">
-                          <a:spAutoFit/>
-                        </wps:bodyPr>
-                      </wps:wsp>
-                    </wpg:wgp>
-                  </a:graphicData>
-                </a:graphic>
-              </wp:anchor>
-            </w:drawing>
-          </mc:Choice>
-          <mc:Fallback>
-            <w:pict>
-              <v:group w14:anchorId="1702B5C2" id="Grupo 6" o:spid="_x0000_s1026" style="position:absolute;margin-left:249.6pt;margin-top:81.85pt;width:128.4pt;height:20.55pt;z-index:251648000" coordsize="16307,2609" o:gfxdata="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">
-                <v:rect id="Rectángulo 4" o:spid="_x0000_s1027" style="position:absolute;top:658;width:5852;height:1317;visibility:visible;mso-wrap-style:square;v-text-anchor:middle" o:gfxdata="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" filled="f" strokecolor="red" strokeweight="1.5pt"/>
-                <v:shapetype id="_x0000_t66" coordsize="21600,21600" o:spt="66" adj="5400,5400" path="m@0,l@0@1,21600@1,21600@2@0@2@0,21600,,10800xe">
-                  <v:stroke joinstyle="miter"/>
-                  <v:formulas>
-                    <v:f eqn="val #0"/>
-                    <v:f eqn="val #1"/>
-                    <v:f eqn="sum 21600 0 #1"/>
-                    <v:f eqn="prod #0 #1 10800"/>
-                    <v:f eqn="sum #0 0 @3"/>
-                  </v:formulas>
-                  <v:path o:connecttype="custom" o:connectlocs="@0,0;0,10800;@0,21600;21600,10800" o:connectangles="270,180,90,0" textboxrect="@4,@1,21600,@2"/>
-                  <v:handles>
-                    <v:h position="#0,#1" xrange="0,21600" yrange="0,10800"/>
-                  </v:handles>
-                </v:shapetype>
-                <v:shape id="Flecha: hacia la izquierda 5" o:spid="_x0000_s1028" type="#_x0000_t66" style="position:absolute;left:7066;top:556;width:3146;height:1463;visibility:visible;mso-wrap-style:square;v-text-anchor:middle" o:gfxdata="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" adj="5023" filled="f" strokecolor="red" strokeweight="1.5pt"/>
-                <v:shapetype id="_x0000_t202" coordsize="21600,21600" o:spt="202" path="m,l,21600r21600,l21600,xe">
-                  <v:stroke joinstyle="miter"/>
-                  <v:path gradientshapeok="t" o:connecttype="rect"/>
-                </v:shapetype>
-                <v:shape id="Cuadro de texto 2" o:spid="_x0000_s1029" type="#_x0000_t202" style="position:absolute;left:11265;width:5042;height:2609;visibility:visible;mso-wrap-style:square;v-text-anchor:top" o:gfxdata="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">
-                  <v:textbox style="mso-fit-shape-to-text:t">
-                    <w:txbxContent>
-                      <w:p>
-                        <w:r>
-                          <w:t>Clic</w:t>
-                        </w:r>
-                      </w:p>
-                    </w:txbxContent>
-                  </v:textbox>
-                </v:shape>
-              </v:group>
-            </w:pict>
-          </mc:Fallback>
-        </mc:AlternateContent>
-      </w:r>
-    </w:p>
-    <w:p>
-      <w:pPr>
-        <w:rPr>
-          <w:rFonts w:cs="Arial"/>
-          <w:sz w:val="24"/>
-          <w:lang w:eastAsia="es-CO"/>
-        </w:rPr>
-      </w:pPr>
-      <w:r>
-        <w:rPr>
-          <w:rFonts w:cs="Arial"/>
-          <w:sz w:val="24"/>
-          <w:lang w:eastAsia="es-CO"/>
-        </w:rPr>
-        <w:drawing>
-          <wp:inline distT="0" distB="0" distL="0" distR="0" wp14:anchorId="1559956F" wp14:editId="07B88A08">
-            <wp:extent cx="5609783" cy="2143353"/>
-            <wp:effectExtent l="0" t="0" r="0" b="9525"/>
-            <wp:docPr id="3" name="Imagen 3"/>
-            <wp:cNvGraphicFramePr>
-              <a:graphicFrameLocks xmlns:a="http://schemas.openxmlformats.org/drawingml/2006/main" noChangeAspect="1"/>
-            </wp:cNvGraphicFramePr>
-            <a:graphic xmlns:a="http://schemas.openxmlformats.org/drawingml/2006/main">
-              <a:graphicData uri="http://schemas.openxmlformats.org/drawingml/2006/picture">
-                <pic:pic xmlns:pic="http://schemas.openxmlformats.org/drawingml/2006/picture">
-                  <pic:nvPicPr>
-                    <pic:cNvPr id="0" name="Picture 2"/>
-                    <pic:cNvPicPr>
-                      <a:picLocks noChangeAspect="1" noChangeArrowheads="1"/>
-                    </pic:cNvPicPr>
-                  </pic:nvPicPr>
-                  <pic:blipFill rotWithShape="1">
-                    <a:blip r:embed="rId11" cstate="print">
-                      <a:extLst>
-                        <a:ext uri="{28A0092B-C50C-407E-A947-70E740481C1C}">
-                          <a14:useLocalDpi xmlns:a14="http://schemas.microsoft.com/office/drawing/2010/main" val="0"/>
-                        </a:ext>
-                      </a:extLst>
-                    </a:blip>
-                    <a:srcRect t="20186" b="11817"/>
-                    <a:stretch/>
-                  </pic:blipFill>
-                  <pic:spPr bwMode="auto">
-                    <a:xfrm>
-                      <a:off x="0" y="0"/>
-                      <a:ext cx="5610860" cy="2143764"/>
-                    </a:xfrm>
-                    <a:prstGeom prst="rect">
-                      <a:avLst/>
-                    </a:prstGeom>
-                    <a:noFill/>
-                    <a:ln>
-                      <a:noFill/>
-                    </a:ln>
-                    <a:extLst>
-                      <a:ext uri="{53640926-AAD7-44D8-BBD7-CCE9431645EC}">
-                        <a14:shadowObscured xmlns:a14="http://schemas.microsoft.com/office/drawing/2010/main"/>
-                      </a:ext>
-                    </a:extLst>
-                  </pic:spPr>
-                </pic:pic>
-              </a:graphicData>
-            </a:graphic>
-          </wp:inline>
-        </w:drawing>
-      </w:r>
-    </w:p>
-    <w:p>
-      <w:pPr>
-        <w:rPr>
-          <w:rFonts w:cs="Arial"/>
-          <w:sz w:val="24"/>
-          <w:lang w:eastAsia="es-CO"/>
-        </w:rPr>
-      </w:pPr>
-    </w:p>
-    <w:p>
-      <w:r>
-        <w:rPr>
-          <w:rFonts w:cs="Arial"/>
-          <w:sz w:val="24"/>
-          <w:lang w:eastAsia="es-CO"/>
-        </w:rPr>
-        <w:t>4.dar click en la opción "ingresa" ubicada en la parte superior derecha</w:t>
-      </w:r>
-      <w:r>
-        <w:rPr>
-          <w:rFonts w:cs="Arial"/>
-          <w:sz w:val="24"/>
-          <w:lang w:eastAsia="es-CO"/>
-        </w:rPr>
-        <w:t>.</w:t>
-      </w:r>
-    </w:p>
-    <w:p>
-      <w:pPr>
-        <w:rPr>
-          <w:rFonts w:cs="Arial"/>
-          <w:sz w:val="24"/>
-          <w:lang w:eastAsia="es-CO"/>
-        </w:rPr>
-      </w:pPr>
-      <w:r>
-        <mc:AlternateContent>
-          <mc:Choice Requires="wpg">
-            <w:drawing>
-              <wp:anchor distT="0" distB="0" distL="114300" distR="114300" simplePos="0" relativeHeight="251654144" behindDoc="0" locked="0" layoutInCell="1" allowOverlap="1" wp14:anchorId="37B89810" wp14:editId="4D93F700">
-                <wp:simplePos x="0" y="0"/>
-                <wp:positionH relativeFrom="column">
-                  <wp:posOffset>3593897</wp:posOffset>
-                </wp:positionH>
-                <wp:positionV relativeFrom="paragraph">
-                  <wp:posOffset>156947</wp:posOffset>
-                </wp:positionV>
-                <wp:extent cx="1236269" cy="260985"/>
-                <wp:effectExtent l="0" t="0" r="21590" b="24765"/>
-                <wp:wrapNone/>
-                <wp:docPr id="12" name="Grupo 12"/>
-                <wp:cNvGraphicFramePr/>
-                <a:graphic xmlns:a="http://schemas.openxmlformats.org/drawingml/2006/main">
-                  <a:graphicData uri="http://schemas.microsoft.com/office/word/2010/wordprocessingGroup">
-                    <wpg:wgp>
-                      <wpg:cNvGrpSpPr/>
-                      <wpg:grpSpPr>
-                        <a:xfrm>
-                          <a:off x="0" y="0"/>
-                          <a:ext cx="1236269" cy="260985"/>
-                          <a:chOff x="0" y="0"/>
-                          <a:chExt cx="1236269" cy="260985"/>
-                        </a:xfrm>
-                      </wpg:grpSpPr>
-                      <wps:wsp>
-                        <wps:cNvPr id="9" name="Rectángulo 9"/>
-                        <wps:cNvSpPr/>
-                        <wps:spPr>
-                          <a:xfrm>
-                            <a:off x="914400" y="87783"/>
-                            <a:ext cx="321869" cy="150470"/>
-                          </a:xfrm>
-                          <a:prstGeom prst="rect">
-                            <a:avLst/>
-                          </a:prstGeom>
-                          <a:noFill/>
-                          <a:ln w="19050">
-                            <a:solidFill>
-                              <a:srgbClr val="FF0000"/>
-                            </a:solidFill>
-                          </a:ln>
-                        </wps:spPr>
-                        <wps:style>
-                          <a:lnRef idx="2">
-                            <a:schemeClr val="accent1">
-                              <a:shade val="50000"/>
-                            </a:schemeClr>
-                          </a:lnRef>
-                          <a:fillRef idx="1">
-                            <a:schemeClr val="accent1"/>
-                          </a:fillRef>
-                          <a:effectRef idx="0">
-                            <a:schemeClr val="accent1"/>
-                          </a:effectRef>
-                          <a:fontRef idx="minor">
-                            <a:schemeClr val="lt1"/>
-                          </a:fontRef>
-                        </wps:style>
-                        <wps:bodyPr rot="0" spcFirstLastPara="0" vertOverflow="overflow" horzOverflow="overflow" vert="horz" wrap="square" lIns="91440" tIns="45720" rIns="91440" bIns="45720" numCol="1" spcCol="0" rtlCol="0" fromWordArt="0" anchor="ctr" anchorCtr="0" forceAA="0" compatLnSpc="1">
-                          <a:prstTxWarp prst="textNoShape">
-                            <a:avLst/>
-                          </a:prstTxWarp>
-                          <a:noAutofit/>
-                        </wps:bodyPr>
-                      </wps:wsp>
-                      <wps:wsp>
-                        <wps:cNvPr id="10" name="Flecha: hacia la izquierda 10"/>
-                        <wps:cNvSpPr/>
-                        <wps:spPr>
-                          <a:xfrm rot="10800000">
-                            <a:off x="548640" y="92202"/>
-                            <a:ext cx="314325" cy="146050"/>
-                          </a:xfrm>
-                          <a:prstGeom prst="leftArrow">
-                            <a:avLst/>
-                          </a:prstGeom>
-                          <a:solidFill>
-                            <a:srgbClr val="FF0000"/>
-                          </a:solidFill>
-                          <a:ln w="19050">
-                            <a:solidFill>
-                              <a:srgbClr val="FF0000"/>
-                            </a:solidFill>
-                          </a:ln>
-                        </wps:spPr>
-                        <wps:style>
-                          <a:lnRef idx="2">
-                            <a:schemeClr val="accent1">
-                              <a:shade val="50000"/>
-                            </a:schemeClr>
-                          </a:lnRef>
-                          <a:fillRef idx="1">
-                            <a:schemeClr val="accent1"/>
-                          </a:fillRef>
-                          <a:effectRef idx="0">
-                            <a:schemeClr val="accent1"/>
-                          </a:effectRef>
-                          <a:fontRef idx="minor">
-                            <a:schemeClr val="lt1"/>
-                          </a:fontRef>
-                        </wps:style>
-                        <wps:bodyPr rot="0" spcFirstLastPara="0" vertOverflow="overflow" horzOverflow="overflow" vert="horz" wrap="square" lIns="91440" tIns="45720" rIns="91440" bIns="45720" numCol="1" spcCol="0" rtlCol="0" fromWordArt="0" anchor="ctr" anchorCtr="0" forceAA="0" compatLnSpc="1">
-                          <a:prstTxWarp prst="textNoShape">
-                            <a:avLst/>
-                          </a:prstTxWarp>
-                          <a:noAutofit/>
-                        </wps:bodyPr>
-                      </wps:wsp>
-                      <wps:wsp>
-                        <wps:cNvPr id="11" name="Cuadro de texto 2"/>
-                        <wps:cNvSpPr txBox="1">
-                          <a:spLocks noChangeArrowheads="1"/>
-                        </wps:cNvSpPr>
-                        <wps:spPr bwMode="auto">
-                          <a:xfrm>
-                            <a:off x="0" y="0"/>
-                            <a:ext cx="504190" cy="260985"/>
-                          </a:xfrm>
-                          <a:prstGeom prst="rect">
-                            <a:avLst/>
-                          </a:prstGeom>
-                          <a:solidFill>
-                            <a:srgbClr val="FFFFFF"/>
-                          </a:solidFill>
-                          <a:ln w="9525">
-                            <a:solidFill>
-                              <a:srgbClr val="000000"/>
-                            </a:solidFill>
-                            <a:miter lim="800000"/>
-                            <a:headEnd/>
-                            <a:tailEnd/>
-                          </a:ln>
-                        </wps:spPr>
-                        <wps:txbx>
-                          <w:txbxContent>
-                            <w:p>
-                              <w:r>
-                                <w:t>Clic</w:t>
-                              </w:r>
-                            </w:p>
-                          </w:txbxContent>
-                        </wps:txbx>
-                        <wps:bodyPr rot="0" vert="horz" wrap="square" lIns="91440" tIns="45720" rIns="91440" bIns="45720" anchor="t" anchorCtr="0">
-                          <a:spAutoFit/>
-                        </wps:bodyPr>
-                      </wps:wsp>
-                    </wpg:wgp>
-                  </a:graphicData>
-                </a:graphic>
-              </wp:anchor>
-            </w:drawing>
-          </mc:Choice>
-          <mc:Fallback>
-            <w:pict>
-              <v:group w14:anchorId="37B89810" id="Grupo 12" o:spid="_x0000_s1030" style="position:absolute;margin-left:283pt;margin-top:12.35pt;width:97.35pt;height:20.55pt;z-index:251654144" coordsize="12362,2609" o:gfxdata="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">
-                <v:rect id="Rectángulo 9" o:spid="_x0000_s1031" style="position:absolute;left:9144;top:877;width:3218;height:1505;visibility:visible;mso-wrap-style:square;v-text-anchor:middle" o:gfxdata="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" filled="f" strokecolor="red" strokeweight="1.5pt"/>
-                <v:shape id="Flecha: hacia la izquierda 10" o:spid="_x0000_s1032" type="#_x0000_t66" style="position:absolute;left:5486;top:922;width:3143;height:1460;rotation:180;visibility:visible;mso-wrap-style:square;v-text-anchor:middle" o:gfxdata="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" adj="5018" fillcolor="red" strokecolor="red" strokeweight="1.5pt"/>
-                <v:shape id="Cuadro de texto 2" o:spid="_x0000_s1033" type="#_x0000_t202" style="position:absolute;width:5041;height:2609;visibility:visible;mso-wrap-style:square;v-text-anchor:top" o:gfxdata="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">
-                  <v:textbox style="mso-fit-shape-to-text:t">
-                    <w:txbxContent>
-                      <w:p>
-                        <w:r>
-                          <w:t>Clic</w:t>
-                        </w:r>
-                      </w:p>
-                    </w:txbxContent>
-                  </v:textbox>
-                </v:shape>
-              </v:group>
-            </w:pict>
-          </mc:Fallback>
-        </mc:AlternateContent>
-      </w:r>
-      <w:r>
-        <w:drawing>
-          <wp:inline distT="0" distB="0" distL="0" distR="0" wp14:anchorId="6395917F" wp14:editId="40778747">
-            <wp:extent cx="5611710" cy="1814169"/>
-            <wp:effectExtent l="0" t="0" r="0" b="0"/>
-            <wp:docPr id="7" name="Imagen 7"/>
-            <wp:cNvGraphicFramePr>
-              <a:graphicFrameLocks xmlns:a="http://schemas.openxmlformats.org/drawingml/2006/main" noChangeAspect="1"/>
-            </wp:cNvGraphicFramePr>
-            <a:graphic xmlns:a="http://schemas.openxmlformats.org/drawingml/2006/main">
-              <a:graphicData uri="http://schemas.openxmlformats.org/drawingml/2006/picture">
-                <pic:pic xmlns:pic="http://schemas.openxmlformats.org/drawingml/2006/picture">
-                  <pic:nvPicPr>
-                    <pic:cNvPr id="0" name="Picture 3"/>
-                    <pic:cNvPicPr>
-                      <a:picLocks noChangeAspect="1" noChangeArrowheads="1"/>
-                    </pic:cNvPicPr>
-                  </pic:nvPicPr>
-                  <pic:blipFill rotWithShape="1">
-                    <a:blip r:embed="rId12" cstate="print">
-                      <a:extLst>
-                        <a:ext uri="{28A0092B-C50C-407E-A947-70E740481C1C}">
-                          <a14:useLocalDpi xmlns:a14="http://schemas.microsoft.com/office/drawing/2010/main" val="0"/>
-                        </a:ext>
-                      </a:extLst>
-                    </a:blip>
-                    <a:srcRect t="13681" b="28807"/>
-                    <a:stretch/>
-                  </pic:blipFill>
-                  <pic:spPr bwMode="auto">
-                    <a:xfrm>
-                      <a:off x="0" y="0"/>
-                      <a:ext cx="5612130" cy="1814305"/>
-                    </a:xfrm>
-                    <a:prstGeom prst="rect">
-                      <a:avLst/>
-                    </a:prstGeom>
-                    <a:noFill/>
-                    <a:ln>
-                      <a:noFill/>
-                    </a:ln>
-                    <a:extLst>
-                      <a:ext uri="{53640926-AAD7-44D8-BBD7-CCE9431645EC}">
-                        <a14:shadowObscured xmlns:a14="http://schemas.microsoft.com/office/drawing/2010/main"/>
-                      </a:ext>
-                    </a:extLst>
-                  </pic:spPr>
-                </pic:pic>
-              </a:graphicData>
-            </a:graphic>
-          </wp:inline>
-        </w:drawing>
-      </w:r>
-    </w:p>
-    <w:p>
-      <w:pPr>
-        <w:rPr>
-          <w:rFonts w:cs="Arial"/>
-          <w:sz w:val="24"/>
-          <w:lang w:eastAsia="es-CO"/>
-        </w:rPr>
-      </w:pPr>
-    </w:p>
-    <w:p>
-      <w:pPr>
-        <w:rPr>
-          <w:rFonts w:cs="Arial"/>
-          <w:sz w:val="24"/>
-          <w:lang w:eastAsia="es-CO"/>
-        </w:rPr>
-      </w:pPr>
-    </w:p>
-    <w:p>
-      <w:pPr>
-        <w:rPr>
-          <w:rFonts w:cs="Arial"/>
-          <w:sz w:val="24"/>
-          <w:lang w:eastAsia="es-CO"/>
-        </w:rPr>
-      </w:pPr>
-    </w:p>
-    <w:p>
-      <w:pPr>
-        <w:rPr>
-          <w:rFonts w:cs="Arial"/>
-          <w:sz w:val="24"/>
-          <w:lang w:eastAsia="es-CO"/>
-        </w:rPr>
-      </w:pPr>
-    </w:p>
-    <w:p>
-      <w:pPr>
-        <w:rPr>
-          <w:rFonts w:cs="Arial"/>
-          <w:sz w:val="24"/>
-          <w:lang w:eastAsia="es-CO"/>
-        </w:rPr>
-      </w:pPr>
-      <w:r>
-        <w:rPr>
-          <w:rFonts w:cs="Arial"/>
-          <w:sz w:val="24"/>
-          <w:lang w:eastAsia="es-CO"/>
-        </w:rPr>
-        <w:lastRenderedPageBreak/>
-        <w:t xml:space="preserve">3.Ingresar un usuario registrado. </w:t>
-      </w:r>
-    </w:p>
-    <w:p>
-      <w:pPr>
-        <w:rPr>
-          <w:rFonts w:cs="Arial"/>
-          <w:sz w:val="24"/>
-          <w:lang w:eastAsia="es-CO"/>
-        </w:rPr>
-      </w:pPr>
-      <w:r>
-        <mc:AlternateContent>
-          <mc:Choice Requires="wpg">
-            <w:drawing>
-              <wp:anchor distT="0" distB="0" distL="114300" distR="114300" simplePos="0" relativeHeight="251659264" behindDoc="0" locked="0" layoutInCell="1" allowOverlap="1" wp14:anchorId="42858420" wp14:editId="448D852F">
-                <wp:simplePos x="0" y="0"/>
-                <wp:positionH relativeFrom="column">
-                  <wp:posOffset>1685011</wp:posOffset>
-                </wp:positionH>
-                <wp:positionV relativeFrom="paragraph">
-                  <wp:posOffset>1046353</wp:posOffset>
-                </wp:positionV>
-                <wp:extent cx="1799539" cy="266904"/>
-                <wp:effectExtent l="0" t="0" r="10795" b="19050"/>
-                <wp:wrapNone/>
-                <wp:docPr id="30" name="Grupo 30"/>
-                <wp:cNvGraphicFramePr/>
-                <a:graphic xmlns:a="http://schemas.openxmlformats.org/drawingml/2006/main">
-                  <a:graphicData uri="http://schemas.microsoft.com/office/word/2010/wordprocessingGroup">
-                    <wpg:wgp>
-                      <wpg:cNvGrpSpPr/>
-                      <wpg:grpSpPr>
-                        <a:xfrm>
-                          <a:off x="0" y="0"/>
-                          <a:ext cx="1799539" cy="266904"/>
-                          <a:chOff x="0" y="0"/>
-                          <a:chExt cx="1799539" cy="266904"/>
-                        </a:xfrm>
-                      </wpg:grpSpPr>
-                      <wps:wsp>
-                        <wps:cNvPr id="15" name="Rectángulo 15"/>
-                        <wps:cNvSpPr/>
-                        <wps:spPr>
-                          <a:xfrm>
-                            <a:off x="424281" y="0"/>
-                            <a:ext cx="1375258" cy="266904"/>
-                          </a:xfrm>
-                          <a:prstGeom prst="rect">
-                            <a:avLst/>
-                          </a:prstGeom>
-                          <a:noFill/>
-                          <a:ln w="19050">
-                            <a:solidFill>
-                              <a:srgbClr val="FF0000"/>
-                            </a:solidFill>
-                          </a:ln>
-                        </wps:spPr>
-                        <wps:style>
-                          <a:lnRef idx="2">
-                            <a:schemeClr val="accent1">
-                              <a:shade val="50000"/>
-                            </a:schemeClr>
-                          </a:lnRef>
-                          <a:fillRef idx="1">
-                            <a:schemeClr val="accent1"/>
-                          </a:fillRef>
-                          <a:effectRef idx="0">
-                            <a:schemeClr val="accent1"/>
-                          </a:effectRef>
-                          <a:fontRef idx="minor">
-                            <a:schemeClr val="lt1"/>
-                          </a:fontRef>
-                        </wps:style>
-                        <wps:bodyPr rot="0" spcFirstLastPara="0" vertOverflow="overflow" horzOverflow="overflow" vert="horz" wrap="square" lIns="91440" tIns="45720" rIns="91440" bIns="45720" numCol="1" spcCol="0" rtlCol="0" fromWordArt="0" anchor="ctr" anchorCtr="0" forceAA="0" compatLnSpc="1">
-                          <a:prstTxWarp prst="textNoShape">
-                            <a:avLst/>
-                          </a:prstTxWarp>
-                          <a:noAutofit/>
-                        </wps:bodyPr>
-                      </wps:wsp>
-                      <wps:wsp>
-                        <wps:cNvPr id="16" name="Flecha: hacia la izquierda 16"/>
-                        <wps:cNvSpPr/>
-                        <wps:spPr>
-                          <a:xfrm rot="10800000">
-                            <a:off x="0" y="55626"/>
-                            <a:ext cx="314325" cy="146050"/>
-                          </a:xfrm>
-                          <a:prstGeom prst="leftArrow">
-                            <a:avLst/>
-                          </a:prstGeom>
-                          <a:solidFill>
-                            <a:srgbClr val="FF0000"/>
-                          </a:solidFill>
-                          <a:ln w="19050">
-                            <a:solidFill>
-                              <a:srgbClr val="FF0000"/>
-                            </a:solidFill>
-                          </a:ln>
-                        </wps:spPr>
-                        <wps:style>
-                          <a:lnRef idx="2">
-                            <a:schemeClr val="accent1">
-                              <a:shade val="50000"/>
-                            </a:schemeClr>
-                          </a:lnRef>
-                          <a:fillRef idx="1">
-                            <a:schemeClr val="accent1"/>
-                          </a:fillRef>
-                          <a:effectRef idx="0">
-                            <a:schemeClr val="accent1"/>
-                          </a:effectRef>
-                          <a:fontRef idx="minor">
-                            <a:schemeClr val="lt1"/>
-                          </a:fontRef>
-                        </wps:style>
-                        <wps:bodyPr rot="0" spcFirstLastPara="0" vertOverflow="overflow" horzOverflow="overflow" vert="horz" wrap="square" lIns="91440" tIns="45720" rIns="91440" bIns="45720" numCol="1" spcCol="0" rtlCol="0" fromWordArt="0" anchor="ctr" anchorCtr="0" forceAA="0" compatLnSpc="1">
-                          <a:prstTxWarp prst="textNoShape">
-                            <a:avLst/>
-                          </a:prstTxWarp>
-                          <a:noAutofit/>
-                        </wps:bodyPr>
-                      </wps:wsp>
-                    </wpg:wgp>
-                  </a:graphicData>
-                </a:graphic>
-              </wp:anchor>
-            </w:drawing>
-          </mc:Choice>
-          <mc:Fallback>
-            <w:pict>
-              <v:group w14:anchorId="701914EF" id="Grupo 30" o:spid="_x0000_s1026" style="position:absolute;margin-left:132.7pt;margin-top:82.4pt;width:141.7pt;height:21pt;z-index:251659264" coordsize="17995,2669" o:gfxdata="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">
-                <v:rect id="Rectángulo 15" o:spid="_x0000_s1027" style="position:absolute;left:4242;width:13753;height:2669;visibility:visible;mso-wrap-style:square;v-text-anchor:middle" o:gfxdata="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" filled="f" strokecolor="red" strokeweight="1.5pt"/>
-                <v:shape id="Flecha: hacia la izquierda 16" o:spid="_x0000_s1028" type="#_x0000_t66" style="position:absolute;top:556;width:3143;height:1460;rotation:180;visibility:visible;mso-wrap-style:square;v-text-anchor:middle" o:gfxdata="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" adj="5018" fillcolor="red" strokecolor="red" strokeweight="1.5pt"/>
-              </v:group>
-            </w:pict>
-          </mc:Fallback>
-        </mc:AlternateContent>
-      </w:r>
-      <w:r>
-        <w:drawing>
-          <wp:inline distT="0" distB="0" distL="0" distR="0" wp14:anchorId="57070D44" wp14:editId="043B467A">
-            <wp:extent cx="5611080" cy="2362810"/>
-            <wp:effectExtent l="0" t="0" r="0" b="0"/>
-            <wp:docPr id="13" name="Imagen 13"/>
-            <wp:cNvGraphicFramePr>
-              <a:graphicFrameLocks xmlns:a="http://schemas.openxmlformats.org/drawingml/2006/main" noChangeAspect="1"/>
-            </wp:cNvGraphicFramePr>
-            <a:graphic xmlns:a="http://schemas.openxmlformats.org/drawingml/2006/main">
-              <a:graphicData uri="http://schemas.openxmlformats.org/drawingml/2006/picture">
-                <pic:pic xmlns:pic="http://schemas.openxmlformats.org/drawingml/2006/picture">
-                  <pic:nvPicPr>
-                    <pic:cNvPr id="0" name="Picture 5"/>
-                    <pic:cNvPicPr>
-                      <a:picLocks noChangeAspect="1" noChangeArrowheads="1"/>
-                    </pic:cNvPicPr>
-                  </pic:nvPicPr>
-                  <pic:blipFill rotWithShape="1">
-                    <a:blip r:embed="rId13" cstate="print">
-                      <a:extLst>
-                        <a:ext uri="{28A0092B-C50C-407E-A947-70E740481C1C}">
-                          <a14:useLocalDpi xmlns:a14="http://schemas.microsoft.com/office/drawing/2010/main" val="0"/>
-                        </a:ext>
-                      </a:extLst>
-                    </a:blip>
-                    <a:srcRect t="13913" b="11174"/>
-                    <a:stretch/>
-                  </pic:blipFill>
-                  <pic:spPr bwMode="auto">
-                    <a:xfrm>
-                      <a:off x="0" y="0"/>
-                      <a:ext cx="5612130" cy="2363252"/>
-                    </a:xfrm>
-                    <a:prstGeom prst="rect">
-                      <a:avLst/>
-                    </a:prstGeom>
-                    <a:noFill/>
-                    <a:ln>
-                      <a:noFill/>
-                    </a:ln>
-                    <a:extLst>
-                      <a:ext uri="{53640926-AAD7-44D8-BBD7-CCE9431645EC}">
-                        <a14:shadowObscured xmlns:a14="http://schemas.microsoft.com/office/drawing/2010/main"/>
-                      </a:ext>
-                    </a:extLst>
-                  </pic:spPr>
-                </pic:pic>
-              </a:graphicData>
-            </a:graphic>
-          </wp:inline>
-        </w:drawing>
-      </w:r>
-    </w:p>
-    <w:p>
-      <w:pPr>
-        <w:rPr>
-          <w:rFonts w:cs="Arial"/>
-          <w:sz w:val="24"/>
-          <w:lang w:eastAsia="es-CO"/>
-        </w:rPr>
-      </w:pPr>
-    </w:p>
-    <w:p>
-      <w:pPr>
-        <w:rPr>
-          <w:rFonts w:cs="Arial"/>
-          <w:sz w:val="24"/>
-          <w:lang w:eastAsia="es-CO"/>
-        </w:rPr>
-      </w:pPr>
-      <w:r>
-        <w:rPr>
-          <w:rFonts w:cs="Arial"/>
-          <w:sz w:val="24"/>
-          <w:lang w:eastAsia="es-CO"/>
-        </w:rPr>
-        <w:t>4.Dar click al boton "Continuar".</w:t>
-      </w:r>
-    </w:p>
-    <w:p/>
-    <w:p>
-      <w:pPr>
-        <w:rPr>
-          <w:rFonts w:cs="Arial"/>
-          <w:sz w:val="24"/>
-          <w:lang w:eastAsia="es-CO"/>
-        </w:rPr>
-      </w:pPr>
-      <w:r>
-        <mc:AlternateContent>
-          <mc:Choice Requires="wpg">
-            <w:drawing>
-              <wp:anchor distT="0" distB="0" distL="114300" distR="114300" simplePos="0" relativeHeight="251665408" behindDoc="0" locked="0" layoutInCell="1" allowOverlap="1" wp14:anchorId="02D8E7F2" wp14:editId="710B6719">
-                <wp:simplePos x="0" y="0"/>
-                <wp:positionH relativeFrom="column">
-                  <wp:posOffset>1099210</wp:posOffset>
-                </wp:positionH>
-                <wp:positionV relativeFrom="paragraph">
-                  <wp:posOffset>1317930</wp:posOffset>
-                </wp:positionV>
-                <wp:extent cx="2406701" cy="299923"/>
-                <wp:effectExtent l="0" t="0" r="12700" b="24130"/>
-                <wp:wrapNone/>
-                <wp:docPr id="27" name="Grupo 27"/>
-                <wp:cNvGraphicFramePr/>
-                <a:graphic xmlns:a="http://schemas.openxmlformats.org/drawingml/2006/main">
-                  <a:graphicData uri="http://schemas.microsoft.com/office/word/2010/wordprocessingGroup">
-                    <wpg:wgp>
-                      <wpg:cNvGrpSpPr/>
-                      <wpg:grpSpPr>
-                        <a:xfrm>
-                          <a:off x="0" y="0"/>
-                          <a:ext cx="2406701" cy="299923"/>
-                          <a:chOff x="0" y="0"/>
-                          <a:chExt cx="2406701" cy="299923"/>
-                        </a:xfrm>
-                      </wpg:grpSpPr>
-                      <wps:wsp>
-                        <wps:cNvPr id="22" name="Rectángulo 22"/>
-                        <wps:cNvSpPr/>
-                        <wps:spPr>
-                          <a:xfrm>
-                            <a:off x="1046074" y="43891"/>
-                            <a:ext cx="1360627" cy="256032"/>
-                          </a:xfrm>
-                          <a:prstGeom prst="rect">
-                            <a:avLst/>
-                          </a:prstGeom>
-                          <a:noFill/>
-                          <a:ln w="19050">
-                            <a:solidFill>
-                              <a:srgbClr val="FF0000"/>
-                            </a:solidFill>
-                          </a:ln>
-                        </wps:spPr>
-                        <wps:style>
-                          <a:lnRef idx="2">
-                            <a:schemeClr val="accent1">
-                              <a:shade val="50000"/>
-                            </a:schemeClr>
-                          </a:lnRef>
-                          <a:fillRef idx="1">
-                            <a:schemeClr val="accent1"/>
-                          </a:fillRef>
-                          <a:effectRef idx="0">
-                            <a:schemeClr val="accent1"/>
-                          </a:effectRef>
-                          <a:fontRef idx="minor">
-                            <a:schemeClr val="lt1"/>
-                          </a:fontRef>
-                        </wps:style>
-                        <wps:bodyPr rot="0" spcFirstLastPara="0" vertOverflow="overflow" horzOverflow="overflow" vert="horz" wrap="square" lIns="91440" tIns="45720" rIns="91440" bIns="45720" numCol="1" spcCol="0" rtlCol="0" fromWordArt="0" anchor="ctr" anchorCtr="0" forceAA="0" compatLnSpc="1">
-                          <a:prstTxWarp prst="textNoShape">
-                            <a:avLst/>
-                          </a:prstTxWarp>
-                          <a:noAutofit/>
-                        </wps:bodyPr>
-                      </wps:wsp>
-                      <wps:wsp>
-                        <wps:cNvPr id="23" name="Flecha: hacia la izquierda 23"/>
-                        <wps:cNvSpPr/>
-                        <wps:spPr>
-                          <a:xfrm rot="10800000">
-                            <a:off x="599847" y="77572"/>
-                            <a:ext cx="314325" cy="146050"/>
-                          </a:xfrm>
-                          <a:prstGeom prst="leftArrow">
-                            <a:avLst/>
-                          </a:prstGeom>
-                          <a:solidFill>
-                            <a:srgbClr val="FF0000"/>
-                          </a:solidFill>
-                          <a:ln w="19050">
-                            <a:solidFill>
-                              <a:srgbClr val="FF0000"/>
-                            </a:solidFill>
-                          </a:ln>
-                        </wps:spPr>
-                        <wps:style>
-                          <a:lnRef idx="2">
-                            <a:schemeClr val="accent1">
-                              <a:shade val="50000"/>
-                            </a:schemeClr>
-                          </a:lnRef>
-                          <a:fillRef idx="1">
-                            <a:schemeClr val="accent1"/>
-                          </a:fillRef>
-                          <a:effectRef idx="0">
-                            <a:schemeClr val="accent1"/>
-                          </a:effectRef>
-                          <a:fontRef idx="minor">
-                            <a:schemeClr val="lt1"/>
-                          </a:fontRef>
-                        </wps:style>
-                        <wps:bodyPr rot="0" spcFirstLastPara="0" vertOverflow="overflow" horzOverflow="overflow" vert="horz" wrap="square" lIns="91440" tIns="45720" rIns="91440" bIns="45720" numCol="1" spcCol="0" rtlCol="0" fromWordArt="0" anchor="ctr" anchorCtr="0" forceAA="0" compatLnSpc="1">
-                          <a:prstTxWarp prst="textNoShape">
-                            <a:avLst/>
-                          </a:prstTxWarp>
-                          <a:noAutofit/>
-                        </wps:bodyPr>
-                      </wps:wsp>
-                      <wps:wsp>
-                        <wps:cNvPr id="24" name="Cuadro de texto 2"/>
-                        <wps:cNvSpPr txBox="1">
-                          <a:spLocks noChangeArrowheads="1"/>
-                        </wps:cNvSpPr>
-                        <wps:spPr bwMode="auto">
-                          <a:xfrm>
-                            <a:off x="0" y="0"/>
-                            <a:ext cx="504190" cy="260985"/>
-                          </a:xfrm>
-                          <a:prstGeom prst="rect">
-                            <a:avLst/>
-                          </a:prstGeom>
-                          <a:solidFill>
-                            <a:srgbClr val="FFFFFF"/>
-                          </a:solidFill>
-                          <a:ln w="9525">
-                            <a:solidFill>
-                              <a:srgbClr val="000000"/>
-                            </a:solidFill>
-                            <a:miter lim="800000"/>
-                            <a:headEnd/>
-                            <a:tailEnd/>
-                          </a:ln>
-                        </wps:spPr>
-                        <wps:txbx>
-                          <w:txbxContent>
-                            <w:p>
-                              <w:r>
-                                <w:t>Clic</w:t>
-                              </w:r>
-                            </w:p>
-                          </w:txbxContent>
-                        </wps:txbx>
-                        <wps:bodyPr rot="0" vert="horz" wrap="square" lIns="91440" tIns="45720" rIns="91440" bIns="45720" anchor="t" anchorCtr="0">
-                          <a:spAutoFit/>
-                        </wps:bodyPr>
-                      </wps:wsp>
-                    </wpg:wgp>
-                  </a:graphicData>
-                </a:graphic>
-              </wp:anchor>
-            </w:drawing>
-          </mc:Choice>
-          <mc:Fallback>
-            <w:pict>
-              <v:group w14:anchorId="02D8E7F2" id="Grupo 27" o:spid="_x0000_s1034" style="position:absolute;margin-left:86.55pt;margin-top:103.75pt;width:189.5pt;height:23.6pt;z-index:251665408" coordsize="24067,2999" o:gfxdata="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">
-                <v:rect id="Rectángulo 22" o:spid="_x0000_s1035" style="position:absolute;left:10460;top:438;width:13607;height:2561;visibility:visible;mso-wrap-style:square;v-text-anchor:middle" o:gfxdata="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" filled="f" strokecolor="red" strokeweight="1.5pt"/>
-                <v:shape id="Flecha: hacia la izquierda 23" o:spid="_x0000_s1036" type="#_x0000_t66" style="position:absolute;left:5998;top:775;width:3143;height:1461;rotation:180;visibility:visible;mso-wrap-style:square;v-text-anchor:middle" o:gfxdata="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" adj="5018" fillcolor="red" strokecolor="red" strokeweight="1.5pt"/>
-                <v:shape id="Cuadro de texto 2" o:spid="_x0000_s1037" type="#_x0000_t202" style="position:absolute;width:5041;height:2609;visibility:visible;mso-wrap-style:square;v-text-anchor:top" o:gfxdata="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">
-                  <v:textbox style="mso-fit-shape-to-text:t">
-                    <w:txbxContent>
-                      <w:p>
-                        <w:r>
-                          <w:t>Clic</w:t>
-                        </w:r>
-                      </w:p>
-                    </w:txbxContent>
-                  </v:textbox>
-                </v:shape>
-              </v:group>
-            </w:pict>
-          </mc:Fallback>
-        </mc:AlternateContent>
-      </w:r>
-      <w:r>
-        <w:drawing>
-          <wp:inline distT="0" distB="0" distL="0" distR="0" wp14:anchorId="5861BAD8" wp14:editId="5D7F0D6F">
-            <wp:extent cx="5611710" cy="2326233"/>
-            <wp:effectExtent l="0" t="0" r="8255" b="0"/>
-            <wp:docPr id="26" name="Imagen 26"/>
-            <wp:cNvGraphicFramePr>
-              <a:graphicFrameLocks xmlns:a="http://schemas.openxmlformats.org/drawingml/2006/main" noChangeAspect="1"/>
-            </wp:cNvGraphicFramePr>
-            <a:graphic xmlns:a="http://schemas.openxmlformats.org/drawingml/2006/main">
-              <a:graphicData uri="http://schemas.openxmlformats.org/drawingml/2006/picture">
-                <pic:pic xmlns:pic="http://schemas.openxmlformats.org/drawingml/2006/picture">
-                  <pic:nvPicPr>
-                    <pic:cNvPr id="0" name="Picture 16"/>
-                    <pic:cNvPicPr>
-                      <a:picLocks noChangeAspect="1" noChangeArrowheads="1"/>
-                    </pic:cNvPicPr>
-                  </pic:nvPicPr>
-                  <pic:blipFill rotWithShape="1">
-                    <a:blip r:embed="rId14" cstate="print">
-                      <a:extLst>
-                        <a:ext uri="{28A0092B-C50C-407E-A947-70E740481C1C}">
-                          <a14:useLocalDpi xmlns:a14="http://schemas.microsoft.com/office/drawing/2010/main" val="0"/>
-                        </a:ext>
-                      </a:extLst>
-                    </a:blip>
-                    <a:srcRect t="13681" b="12574"/>
-                    <a:stretch/>
-                  </pic:blipFill>
-                  <pic:spPr bwMode="auto">
-                    <a:xfrm>
-                      <a:off x="0" y="0"/>
-                      <a:ext cx="5612130" cy="2326407"/>
-                    </a:xfrm>
-                    <a:prstGeom prst="rect">
-                      <a:avLst/>
-                    </a:prstGeom>
-                    <a:noFill/>
-                    <a:ln>
-                      <a:noFill/>
-                    </a:ln>
-                    <a:extLst>
-                      <a:ext uri="{53640926-AAD7-44D8-BBD7-CCE9431645EC}">
-                        <a14:shadowObscured xmlns:a14="http://schemas.microsoft.com/office/drawing/2010/main"/>
-                      </a:ext>
-                    </a:extLst>
-                  </pic:spPr>
-                </pic:pic>
-              </a:graphicData>
-            </a:graphic>
-          </wp:inline>
-        </w:drawing>
-      </w:r>
-    </w:p>
-    <w:p>
-      <w:pPr>
-        <w:rPr>
-          <w:rFonts w:cs="Arial"/>
-          <w:sz w:val="24"/>
-          <w:lang w:eastAsia="es-CO"/>
-        </w:rPr>
-      </w:pPr>
-    </w:p>
-    <w:p>
-      <w:pPr>
-        <w:rPr>
-          <w:rFonts w:cs="Arial"/>
-          <w:sz w:val="24"/>
-          <w:lang w:eastAsia="es-CO"/>
-        </w:rPr>
-      </w:pPr>
-      <w:r>
-        <w:rPr>
-          <w:rFonts w:cs="Arial"/>
-          <w:sz w:val="24"/>
-          <w:lang w:eastAsia="es-CO"/>
-        </w:rPr>
-        <w:t>5.Ingresar la contraseña correspondiente al usuario.</w:t>
-      </w:r>
-    </w:p>
-    <w:p>
-      <w:pPr>
-        <w:rPr>
-          <w:rFonts w:cs="Arial"/>
-          <w:sz w:val="24"/>
-          <w:lang w:eastAsia="es-CO"/>
-        </w:rPr>
-      </w:pPr>
-      <w:r>
-        <mc:AlternateContent>
-          <mc:Choice Requires="wpg">
-            <w:drawing>
-              <wp:anchor distT="0" distB="0" distL="114300" distR="114300" simplePos="0" relativeHeight="251667456" behindDoc="0" locked="0" layoutInCell="1" allowOverlap="1" wp14:anchorId="5B464251" wp14:editId="6E335621">
-                <wp:simplePos x="0" y="0"/>
-                <wp:positionH relativeFrom="column">
-                  <wp:posOffset>1704975</wp:posOffset>
-                </wp:positionH>
-                <wp:positionV relativeFrom="paragraph">
-                  <wp:posOffset>1140536</wp:posOffset>
-                </wp:positionV>
-                <wp:extent cx="1799539" cy="266904"/>
-                <wp:effectExtent l="0" t="0" r="10795" b="19050"/>
-                <wp:wrapNone/>
-                <wp:docPr id="195" name="Grupo 195"/>
-                <wp:cNvGraphicFramePr/>
-                <a:graphic xmlns:a="http://schemas.openxmlformats.org/drawingml/2006/main">
-                  <a:graphicData uri="http://schemas.microsoft.com/office/word/2010/wordprocessingGroup">
-                    <wpg:wgp>
-                      <wpg:cNvGrpSpPr/>
-                      <wpg:grpSpPr>
-                        <a:xfrm>
-                          <a:off x="0" y="0"/>
-                          <a:ext cx="1799539" cy="266904"/>
-                          <a:chOff x="0" y="0"/>
-                          <a:chExt cx="1799539" cy="266904"/>
-                        </a:xfrm>
-                      </wpg:grpSpPr>
-                      <wps:wsp>
-                        <wps:cNvPr id="196" name="Rectángulo 196"/>
-                        <wps:cNvSpPr/>
-                        <wps:spPr>
-                          <a:xfrm>
-                            <a:off x="424281" y="0"/>
-                            <a:ext cx="1375258" cy="266904"/>
-                          </a:xfrm>
-                          <a:prstGeom prst="rect">
-                            <a:avLst/>
-                          </a:prstGeom>
-                          <a:noFill/>
-                          <a:ln w="19050">
-                            <a:solidFill>
-                              <a:srgbClr val="FF0000"/>
-                            </a:solidFill>
-                          </a:ln>
-                        </wps:spPr>
-                        <wps:style>
-                          <a:lnRef idx="2">
-                            <a:schemeClr val="accent1">
-                              <a:shade val="50000"/>
-                            </a:schemeClr>
-                          </a:lnRef>
-                          <a:fillRef idx="1">
-                            <a:schemeClr val="accent1"/>
-                          </a:fillRef>
-                          <a:effectRef idx="0">
-                            <a:schemeClr val="accent1"/>
-                          </a:effectRef>
-                          <a:fontRef idx="minor">
-                            <a:schemeClr val="lt1"/>
-                          </a:fontRef>
-                        </wps:style>
-                        <wps:bodyPr rot="0" spcFirstLastPara="0" vertOverflow="overflow" horzOverflow="overflow" vert="horz" wrap="square" lIns="91440" tIns="45720" rIns="91440" bIns="45720" numCol="1" spcCol="0" rtlCol="0" fromWordArt="0" anchor="ctr" anchorCtr="0" forceAA="0" compatLnSpc="1">
-                          <a:prstTxWarp prst="textNoShape">
-                            <a:avLst/>
-                          </a:prstTxWarp>
-                          <a:noAutofit/>
-                        </wps:bodyPr>
-                      </wps:wsp>
-                      <wps:wsp>
-                        <wps:cNvPr id="197" name="Flecha: hacia la izquierda 197"/>
-                        <wps:cNvSpPr/>
-                        <wps:spPr>
-                          <a:xfrm rot="10800000">
-                            <a:off x="0" y="55626"/>
-                            <a:ext cx="314325" cy="146050"/>
-                          </a:xfrm>
-                          <a:prstGeom prst="leftArrow">
-                            <a:avLst/>
-                          </a:prstGeom>
-                          <a:solidFill>
-                            <a:srgbClr val="FF0000"/>
-                          </a:solidFill>
-                          <a:ln w="19050">
-                            <a:solidFill>
-                              <a:srgbClr val="FF0000"/>
-                            </a:solidFill>
-                          </a:ln>
-                        </wps:spPr>
-                        <wps:style>
-                          <a:lnRef idx="2">
-                            <a:schemeClr val="accent1">
-                              <a:shade val="50000"/>
-                            </a:schemeClr>
-                          </a:lnRef>
-                          <a:fillRef idx="1">
-                            <a:schemeClr val="accent1"/>
-                          </a:fillRef>
-                          <a:effectRef idx="0">
-                            <a:schemeClr val="accent1"/>
-                          </a:effectRef>
-                          <a:fontRef idx="minor">
-                            <a:schemeClr val="lt1"/>
-                          </a:fontRef>
-                        </wps:style>
-                        <wps:bodyPr rot="0" spcFirstLastPara="0" vertOverflow="overflow" horzOverflow="overflow" vert="horz" wrap="square" lIns="91440" tIns="45720" rIns="91440" bIns="45720" numCol="1" spcCol="0" rtlCol="0" fromWordArt="0" anchor="ctr" anchorCtr="0" forceAA="0" compatLnSpc="1">
-                          <a:prstTxWarp prst="textNoShape">
-                            <a:avLst/>
-                          </a:prstTxWarp>
-                          <a:noAutofit/>
-                        </wps:bodyPr>
-                      </wps:wsp>
-                    </wpg:wgp>
-                  </a:graphicData>
-                </a:graphic>
-              </wp:anchor>
-            </w:drawing>
-          </mc:Choice>
-          <mc:Fallback>
-            <w:pict>
-              <v:group w14:anchorId="3E8822D5" id="Grupo 195" o:spid="_x0000_s1026" style="position:absolute;margin-left:134.25pt;margin-top:89.8pt;width:141.7pt;height:21pt;z-index:251667456" coordsize="17995,2669" o:gfxdata="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">
-                <v:rect id="Rectángulo 196" o:spid="_x0000_s1027" style="position:absolute;left:4242;width:13753;height:2669;visibility:visible;mso-wrap-style:square;v-text-anchor:middle" o:gfxdata="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" filled="f" strokecolor="red" strokeweight="1.5pt"/>
-                <v:shape id="Flecha: hacia la izquierda 197" o:spid="_x0000_s1028" type="#_x0000_t66" style="position:absolute;top:556;width:3143;height:1460;rotation:180;visibility:visible;mso-wrap-style:square;v-text-anchor:middle" o:gfxdata="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" adj="5018" fillcolor="red" strokecolor="red" strokeweight="1.5pt"/>
-              </v:group>
-            </w:pict>
-          </mc:Fallback>
-        </mc:AlternateContent>
-      </w:r>
-      <w:r>
-        <w:drawing>
-          <wp:inline distT="0" distB="0" distL="0" distR="0" wp14:anchorId="3C022728" wp14:editId="427C2507">
-            <wp:extent cx="5611710" cy="2399385"/>
-            <wp:effectExtent l="0" t="0" r="8255" b="1270"/>
-            <wp:docPr id="25" name="Imagen 25"/>
-            <wp:cNvGraphicFramePr>
-              <a:graphicFrameLocks xmlns:a="http://schemas.openxmlformats.org/drawingml/2006/main" noChangeAspect="1"/>
-            </wp:cNvGraphicFramePr>
-            <a:graphic xmlns:a="http://schemas.openxmlformats.org/drawingml/2006/main">
-              <a:graphicData uri="http://schemas.openxmlformats.org/drawingml/2006/picture">
-                <pic:pic xmlns:pic="http://schemas.openxmlformats.org/drawingml/2006/picture">
-                  <pic:nvPicPr>
-                    <pic:cNvPr id="0" name="Picture 14"/>
-                    <pic:cNvPicPr>
-                      <a:picLocks noChangeAspect="1" noChangeArrowheads="1"/>
-                    </pic:cNvPicPr>
-                  </pic:nvPicPr>
-                  <pic:blipFill rotWithShape="1">
-                    <a:blip r:embed="rId15" cstate="print">
-                      <a:extLst>
-                        <a:ext uri="{28A0092B-C50C-407E-A947-70E740481C1C}">
-                          <a14:useLocalDpi xmlns:a14="http://schemas.microsoft.com/office/drawing/2010/main" val="0"/>
-                        </a:ext>
-                      </a:extLst>
-                    </a:blip>
-                    <a:srcRect t="13681" b="10255"/>
-                    <a:stretch/>
-                  </pic:blipFill>
-                  <pic:spPr bwMode="auto">
-                    <a:xfrm>
-                      <a:off x="0" y="0"/>
-                      <a:ext cx="5611710" cy="2399385"/>
-                    </a:xfrm>
-                    <a:prstGeom prst="rect">
-                      <a:avLst/>
-                    </a:prstGeom>
-                    <a:noFill/>
-                    <a:ln>
-                      <a:noFill/>
-                    </a:ln>
-                    <a:extLst>
-                      <a:ext uri="{53640926-AAD7-44D8-BBD7-CCE9431645EC}">
-                        <a14:shadowObscured xmlns:a14="http://schemas.microsoft.com/office/drawing/2010/main"/>
-                      </a:ext>
-                    </a:extLst>
-                  </pic:spPr>
-                </pic:pic>
-              </a:graphicData>
-            </a:graphic>
-          </wp:inline>
-        </w:drawing>
-      </w:r>
-    </w:p>
-    <w:p>
-      <w:pPr>
-        <w:rPr>
-          <w:rFonts w:cs="Arial"/>
-          <w:sz w:val="24"/>
-          <w:lang w:eastAsia="es-CO"/>
-        </w:rPr>
-      </w:pPr>
-    </w:p>
-    <w:p>
-      <w:pPr>
-        <w:rPr>
-          <w:rFonts w:cs="Arial"/>
-          <w:sz w:val="24"/>
-          <w:lang w:eastAsia="es-CO"/>
-        </w:rPr>
-      </w:pPr>
-      <w:r>
-        <w:rPr>
-          <w:rFonts w:cs="Arial"/>
-          <w:sz w:val="24"/>
-          <w:lang w:eastAsia="es-CO"/>
-        </w:rPr>
-        <w:t>6. Dar click al boton "Ingresar"</w:t>
-      </w:r>
-      <w:r>
-        <w:rPr>
-          <w:rFonts w:cs="Arial"/>
-          <w:sz w:val="24"/>
-          <w:lang w:eastAsia="es-CO"/>
-        </w:rPr>
-        <w:t>.</w:t>
-      </w:r>
-    </w:p>
-    <w:p>
-      <w:pPr>
-        <w:rPr>
-          <w:rFonts w:cs="Arial"/>
-          <w:sz w:val="24"/>
-          <w:lang w:eastAsia="es-CO"/>
-        </w:rPr>
-      </w:pPr>
-    </w:p>
-    <w:p>
-      <w:pPr>
-        <w:rPr>
-          <w:rFonts w:cs="Arial"/>
-          <w:sz w:val="24"/>
-          <w:lang w:eastAsia="es-CO"/>
-        </w:rPr>
-      </w:pPr>
-      <w:r>
-        <mc:AlternateContent>
-          <mc:Choice Requires="wpg">
-            <w:drawing>
-              <wp:anchor distT="0" distB="0" distL="114300" distR="114300" simplePos="0" relativeHeight="251669504" behindDoc="0" locked="0" layoutInCell="1" allowOverlap="1" wp14:anchorId="21C36FB7" wp14:editId="2FA54CE5">
-                <wp:simplePos x="0" y="0"/>
-                <wp:positionH relativeFrom="column">
-                  <wp:posOffset>1069924</wp:posOffset>
-                </wp:positionH>
-                <wp:positionV relativeFrom="paragraph">
-                  <wp:posOffset>1397838</wp:posOffset>
-                </wp:positionV>
-                <wp:extent cx="2406701" cy="299923"/>
-                <wp:effectExtent l="0" t="0" r="12700" b="24130"/>
-                <wp:wrapNone/>
-                <wp:docPr id="198" name="Grupo 198"/>
-                <wp:cNvGraphicFramePr/>
-                <a:graphic xmlns:a="http://schemas.openxmlformats.org/drawingml/2006/main">
-                  <a:graphicData uri="http://schemas.microsoft.com/office/word/2010/wordprocessingGroup">
-                    <wpg:wgp>
-                      <wpg:cNvGrpSpPr/>
-                      <wpg:grpSpPr>
-                        <a:xfrm>
-                          <a:off x="0" y="0"/>
-                          <a:ext cx="2406701" cy="299923"/>
-                          <a:chOff x="0" y="0"/>
-                          <a:chExt cx="2406701" cy="299923"/>
-                        </a:xfrm>
-                      </wpg:grpSpPr>
-                      <wps:wsp>
-                        <wps:cNvPr id="199" name="Rectángulo 199"/>
-                        <wps:cNvSpPr/>
-                        <wps:spPr>
-                          <a:xfrm>
-                            <a:off x="1046074" y="43891"/>
-                            <a:ext cx="1360627" cy="256032"/>
-                          </a:xfrm>
-                          <a:prstGeom prst="rect">
-                            <a:avLst/>
-                          </a:prstGeom>
-                          <a:noFill/>
-                          <a:ln w="19050">
-                            <a:solidFill>
-                              <a:srgbClr val="FF0000"/>
-                            </a:solidFill>
-                          </a:ln>
-                        </wps:spPr>
-                        <wps:style>
-                          <a:lnRef idx="2">
-                            <a:schemeClr val="accent1">
-                              <a:shade val="50000"/>
-                            </a:schemeClr>
-                          </a:lnRef>
-                          <a:fillRef idx="1">
-                            <a:schemeClr val="accent1"/>
-                          </a:fillRef>
-                          <a:effectRef idx="0">
-                            <a:schemeClr val="accent1"/>
-                          </a:effectRef>
-                          <a:fontRef idx="minor">
-                            <a:schemeClr val="lt1"/>
-                          </a:fontRef>
-                        </wps:style>
-                        <wps:bodyPr rot="0" spcFirstLastPara="0" vertOverflow="overflow" horzOverflow="overflow" vert="horz" wrap="square" lIns="91440" tIns="45720" rIns="91440" bIns="45720" numCol="1" spcCol="0" rtlCol="0" fromWordArt="0" anchor="ctr" anchorCtr="0" forceAA="0" compatLnSpc="1">
-                          <a:prstTxWarp prst="textNoShape">
-                            <a:avLst/>
-                          </a:prstTxWarp>
-                          <a:noAutofit/>
-                        </wps:bodyPr>
-                      </wps:wsp>
-                      <wps:wsp>
-                        <wps:cNvPr id="200" name="Flecha: hacia la izquierda 200"/>
-                        <wps:cNvSpPr/>
-                        <wps:spPr>
-                          <a:xfrm rot="10800000">
-                            <a:off x="599847" y="77572"/>
-                            <a:ext cx="314325" cy="146050"/>
-                          </a:xfrm>
-                          <a:prstGeom prst="leftArrow">
-                            <a:avLst/>
-                          </a:prstGeom>
-                          <a:solidFill>
-                            <a:srgbClr val="FF0000"/>
-                          </a:solidFill>
-                          <a:ln w="19050">
-                            <a:solidFill>
-                              <a:srgbClr val="FF0000"/>
-                            </a:solidFill>
-                          </a:ln>
-                        </wps:spPr>
-                        <wps:style>
-                          <a:lnRef idx="2">
-                            <a:schemeClr val="accent1">
-                              <a:shade val="50000"/>
-                            </a:schemeClr>
-                          </a:lnRef>
-                          <a:fillRef idx="1">
-                            <a:schemeClr val="accent1"/>
-                          </a:fillRef>
-                          <a:effectRef idx="0">
-                            <a:schemeClr val="accent1"/>
-                          </a:effectRef>
-                          <a:fontRef idx="minor">
-                            <a:schemeClr val="lt1"/>
-                          </a:fontRef>
-                        </wps:style>
-                        <wps:bodyPr rot="0" spcFirstLastPara="0" vertOverflow="overflow" horzOverflow="overflow" vert="horz" wrap="square" lIns="91440" tIns="45720" rIns="91440" bIns="45720" numCol="1" spcCol="0" rtlCol="0" fromWordArt="0" anchor="ctr" anchorCtr="0" forceAA="0" compatLnSpc="1">
-                          <a:prstTxWarp prst="textNoShape">
-                            <a:avLst/>
-                          </a:prstTxWarp>
-                          <a:noAutofit/>
-                        </wps:bodyPr>
-                      </wps:wsp>
-                      <wps:wsp>
-                        <wps:cNvPr id="201" name="Cuadro de texto 2"/>
-                        <wps:cNvSpPr txBox="1">
-                          <a:spLocks noChangeArrowheads="1"/>
-                        </wps:cNvSpPr>
-                        <wps:spPr bwMode="auto">
-                          <a:xfrm>
-                            <a:off x="0" y="0"/>
-                            <a:ext cx="504190" cy="260985"/>
-                          </a:xfrm>
-                          <a:prstGeom prst="rect">
-                            <a:avLst/>
-                          </a:prstGeom>
-                          <a:solidFill>
-                            <a:srgbClr val="FFFFFF"/>
-                          </a:solidFill>
-                          <a:ln w="9525">
-                            <a:solidFill>
-                              <a:srgbClr val="000000"/>
-                            </a:solidFill>
-                            <a:miter lim="800000"/>
-                            <a:headEnd/>
-                            <a:tailEnd/>
-                          </a:ln>
-                        </wps:spPr>
-                        <wps:txbx>
-                          <w:txbxContent>
-                            <w:p>
-                              <w:r>
-                                <w:t>Clic</w:t>
-                              </w:r>
-                            </w:p>
-                          </w:txbxContent>
-                        </wps:txbx>
-                        <wps:bodyPr rot="0" vert="horz" wrap="square" lIns="91440" tIns="45720" rIns="91440" bIns="45720" anchor="t" anchorCtr="0">
-                          <a:spAutoFit/>
-                        </wps:bodyPr>
-                      </wps:wsp>
-                    </wpg:wgp>
-                  </a:graphicData>
-                </a:graphic>
-              </wp:anchor>
-            </w:drawing>
-          </mc:Choice>
-          <mc:Fallback>
-            <w:pict>
-              <v:group w14:anchorId="21C36FB7" id="Grupo 198" o:spid="_x0000_s1038" style="position:absolute;margin-left:84.25pt;margin-top:110.05pt;width:189.5pt;height:23.6pt;z-index:251669504" coordsize="24067,2999" o:gfxdata="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">
-                <v:rect id="Rectángulo 199" o:spid="_x0000_s1039" style="position:absolute;left:10460;top:438;width:13607;height:2561;visibility:visible;mso-wrap-style:square;v-text-anchor:middle" o:gfxdata="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" filled="f" strokecolor="red" strokeweight="1.5pt"/>
-                <v:shape id="Flecha: hacia la izquierda 200" o:spid="_x0000_s1040" type="#_x0000_t66" style="position:absolute;left:5998;top:775;width:3143;height:1461;rotation:180;visibility:visible;mso-wrap-style:square;v-text-anchor:middle" o:gfxdata="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" adj="5018" fillcolor="red" strokecolor="red" strokeweight="1.5pt"/>
-                <v:shape id="Cuadro de texto 2" o:spid="_x0000_s1041" type="#_x0000_t202" style="position:absolute;width:5041;height:2609;visibility:visible;mso-wrap-style:square;v-text-anchor:top" o:gfxdata="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">
-                  <v:textbox style="mso-fit-shape-to-text:t">
-                    <w:txbxContent>
-                      <w:p>
-                        <w:r>
-                          <w:t>Clic</w:t>
-                        </w:r>
-                      </w:p>
-                    </w:txbxContent>
-                  </v:textbox>
-                </v:shape>
-              </v:group>
-            </w:pict>
-          </mc:Fallback>
-        </mc:AlternateContent>
-      </w:r>
-      <w:r>
-        <w:drawing>
-          <wp:inline distT="0" distB="0" distL="0" distR="0" wp14:anchorId="2F410BF0" wp14:editId="7383AE60">
-            <wp:extent cx="5611710" cy="2399385"/>
-            <wp:effectExtent l="0" t="0" r="8255" b="1270"/>
-            <wp:docPr id="29" name="Imagen 29"/>
-            <wp:cNvGraphicFramePr>
-              <a:graphicFrameLocks xmlns:a="http://schemas.openxmlformats.org/drawingml/2006/main" noChangeAspect="1"/>
-            </wp:cNvGraphicFramePr>
-            <a:graphic xmlns:a="http://schemas.openxmlformats.org/drawingml/2006/main">
-              <a:graphicData uri="http://schemas.openxmlformats.org/drawingml/2006/picture">
-                <pic:pic xmlns:pic="http://schemas.openxmlformats.org/drawingml/2006/picture">
-                  <pic:nvPicPr>
-                    <pic:cNvPr id="0" name="Picture 14"/>
-                    <pic:cNvPicPr>
-                      <a:picLocks noChangeAspect="1" noChangeArrowheads="1"/>
-                    </pic:cNvPicPr>
-                  </pic:nvPicPr>
-                  <pic:blipFill rotWithShape="1">
-                    <a:blip r:embed="rId15" cstate="print">
-                      <a:extLst>
-                        <a:ext uri="{28A0092B-C50C-407E-A947-70E740481C1C}">
-                          <a14:useLocalDpi xmlns:a14="http://schemas.microsoft.com/office/drawing/2010/main" val="0"/>
-                        </a:ext>
-                      </a:extLst>
-                    </a:blip>
-                    <a:srcRect t="13681" b="10255"/>
-                    <a:stretch/>
-                  </pic:blipFill>
-                  <pic:spPr bwMode="auto">
-                    <a:xfrm>
-                      <a:off x="0" y="0"/>
-                      <a:ext cx="5611710" cy="2399385"/>
-                    </a:xfrm>
-                    <a:prstGeom prst="rect">
-                      <a:avLst/>
-                    </a:prstGeom>
-                    <a:noFill/>
-                    <a:ln>
-                      <a:noFill/>
-                    </a:ln>
-                    <a:extLst>
-                      <a:ext uri="{53640926-AAD7-44D8-BBD7-CCE9431645EC}">
-                        <a14:shadowObscured xmlns:a14="http://schemas.microsoft.com/office/drawing/2010/main"/>
-                      </a:ext>
-                    </a:extLst>
-                  </pic:spPr>
-                </pic:pic>
-              </a:graphicData>
-            </a:graphic>
-          </wp:inline>
-        </w:drawing>
-      </w:r>
-    </w:p>
-    <w:p>
-      <w:pPr>
-        <w:rPr>
-          <w:rFonts w:cs="Arial"/>
-          <w:sz w:val="24"/>
-          <w:lang w:eastAsia="es-CO"/>
-        </w:rPr>
-      </w:pPr>
-    </w:p>
-    <w:p>
-      <w:r>
-        <w:rPr>
-          <w:rFonts w:cs="Arial"/>
-          <w:sz w:val="24"/>
-          <w:lang w:eastAsia="es-CO"/>
-        </w:rPr>
-        <w:t>7.Verificar que el usuario ha ingresado a su cuenta visualizando en la parte superior derecha el nombre del usuario</w:t>
-      </w:r>
-      <w:r>
-        <w:rPr>
-          <w:rFonts w:cs="Arial"/>
-          <w:sz w:val="24"/>
-          <w:lang w:eastAsia="es-CO"/>
-        </w:rPr>
-        <w:t>.</w:t>
-      </w:r>
-    </w:p>
-    <w:p>
-      <w:pPr>
-        <w:rPr>
-          <w:rFonts w:cs="Arial"/>
-          <w:sz w:val="24"/>
-          <w:lang w:eastAsia="es-CO"/>
-        </w:rPr>
-      </w:pPr>
-      <w:r>
-        <mc:AlternateContent>
-          <mc:Choice Requires="wps">
-            <w:drawing>
-              <wp:anchor distT="0" distB="0" distL="114300" distR="114300" simplePos="0" relativeHeight="251673600" behindDoc="0" locked="0" layoutInCell="1" allowOverlap="1" wp14:anchorId="186098FC" wp14:editId="75692A6A">
-                <wp:simplePos x="0" y="0"/>
-                <wp:positionH relativeFrom="column">
-                  <wp:posOffset>3396234</wp:posOffset>
-                </wp:positionH>
-                <wp:positionV relativeFrom="paragraph">
-                  <wp:posOffset>255955</wp:posOffset>
-                </wp:positionV>
-                <wp:extent cx="314325" cy="146050"/>
-                <wp:effectExtent l="0" t="19050" r="47625" b="44450"/>
-                <wp:wrapNone/>
-                <wp:docPr id="204" name="Flecha: hacia la izquierda 204"/>
-                <wp:cNvGraphicFramePr/>
-                <a:graphic xmlns:a="http://schemas.openxmlformats.org/drawingml/2006/main">
-                  <a:graphicData uri="http://schemas.microsoft.com/office/word/2010/wordprocessingShape">
-                    <wps:wsp>
-                      <wps:cNvSpPr/>
-                      <wps:spPr>
-                        <a:xfrm rot="10800000">
-                          <a:off x="0" y="0"/>
-                          <a:ext cx="314325" cy="146050"/>
-                        </a:xfrm>
-                        <a:prstGeom prst="leftArrow">
-                          <a:avLst/>
-                        </a:prstGeom>
-                        <a:solidFill>
-                          <a:srgbClr val="FF0000"/>
-                        </a:solidFill>
-                        <a:ln w="19050">
-                          <a:solidFill>
-                            <a:srgbClr val="FF0000"/>
-                          </a:solidFill>
-                        </a:ln>
-                      </wps:spPr>
-                      <wps:style>
-                        <a:lnRef idx="2">
-                          <a:schemeClr val="accent1">
-                            <a:shade val="50000"/>
-                          </a:schemeClr>
-                        </a:lnRef>
-                        <a:fillRef idx="1">
-                          <a:schemeClr val="accent1"/>
-                        </a:fillRef>
-                        <a:effectRef idx="0">
-                          <a:schemeClr val="accent1"/>
-                        </a:effectRef>
-                        <a:fontRef idx="minor">
-                          <a:schemeClr val="lt1"/>
-                        </a:fontRef>
-                      </wps:style>
-                      <wps:bodyPr rot="0" spcFirstLastPara="0" vertOverflow="overflow" horzOverflow="overflow" vert="horz" wrap="square" lIns="91440" tIns="45720" rIns="91440" bIns="45720" numCol="1" spcCol="0" rtlCol="0" fromWordArt="0" anchor="ctr" anchorCtr="0" forceAA="0" compatLnSpc="1">
-                        <a:prstTxWarp prst="textNoShape">
-                          <a:avLst/>
-                        </a:prstTxWarp>
-                        <a:noAutofit/>
-                      </wps:bodyPr>
-                    </wps:wsp>
-                  </a:graphicData>
-                </a:graphic>
-              </wp:anchor>
-            </w:drawing>
-          </mc:Choice>
-          <mc:Fallback>
-            <w:pict>
-              <v:shape w14:anchorId="000E6F3E" id="Flecha: hacia la izquierda 204" o:spid="_x0000_s1026" type="#_x0000_t66" style="position:absolute;margin-left:267.4pt;margin-top:20.15pt;width:24.75pt;height:11.5pt;rotation:180;z-index:251673600;visibility:visible;mso-wrap-style:square;mso-wrap-distance-left:9pt;mso-wrap-distance-top:0;mso-wrap-distance-right:9pt;mso-wrap-distance-bottom:0;mso-position-horizontal:absolute;mso-position-horizontal-relative:text;mso-position-vertical:absolute;mso-position-vertical-relative:text;v-text-anchor:middle" o:gfxdata="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" adj="5018" fillcolor="red" strokecolor="red" strokeweight="1.5pt"/>
-            </w:pict>
-          </mc:Fallback>
-        </mc:AlternateContent>
-      </w:r>
-      <w:r>
-        <mc:AlternateContent>
-          <mc:Choice Requires="wps">
-            <w:drawing>
-              <wp:anchor distT="0" distB="0" distL="114300" distR="114300" simplePos="0" relativeHeight="251672576" behindDoc="0" locked="0" layoutInCell="1" allowOverlap="1" wp14:anchorId="7D0CA637" wp14:editId="3592F048">
-                <wp:simplePos x="0" y="0"/>
-                <wp:positionH relativeFrom="column">
-                  <wp:posOffset>3828364</wp:posOffset>
-                </wp:positionH>
-                <wp:positionV relativeFrom="paragraph">
-                  <wp:posOffset>234975</wp:posOffset>
-                </wp:positionV>
-                <wp:extent cx="489636" cy="168250"/>
-                <wp:effectExtent l="0" t="0" r="24765" b="22860"/>
-                <wp:wrapNone/>
-                <wp:docPr id="203" name="Rectángulo 203"/>
-                <wp:cNvGraphicFramePr/>
-                <a:graphic xmlns:a="http://schemas.openxmlformats.org/drawingml/2006/main">
-                  <a:graphicData uri="http://schemas.microsoft.com/office/word/2010/wordprocessingShape">
-                    <wps:wsp>
-                      <wps:cNvSpPr/>
-                      <wps:spPr>
-                        <a:xfrm>
-                          <a:off x="0" y="0"/>
-                          <a:ext cx="489636" cy="168250"/>
-                        </a:xfrm>
-                        <a:prstGeom prst="rect">
-                          <a:avLst/>
-                        </a:prstGeom>
-                        <a:noFill/>
-                        <a:ln w="19050">
-                          <a:solidFill>
-                            <a:srgbClr val="FF0000"/>
-                          </a:solidFill>
-                        </a:ln>
-                      </wps:spPr>
-                      <wps:style>
-                        <a:lnRef idx="2">
-                          <a:schemeClr val="accent1">
-                            <a:shade val="50000"/>
-                          </a:schemeClr>
-                        </a:lnRef>
-                        <a:fillRef idx="1">
-                          <a:schemeClr val="accent1"/>
-                        </a:fillRef>
-                        <a:effectRef idx="0">
-                          <a:schemeClr val="accent1"/>
-                        </a:effectRef>
-                        <a:fontRef idx="minor">
-                          <a:schemeClr val="lt1"/>
-                        </a:fontRef>
-                      </wps:style>
-                      <wps:bodyPr rot="0" spcFirstLastPara="0" vertOverflow="overflow" horzOverflow="overflow" vert="horz" wrap="square" lIns="91440" tIns="45720" rIns="91440" bIns="45720" numCol="1" spcCol="0" rtlCol="0" fromWordArt="0" anchor="ctr" anchorCtr="0" forceAA="0" compatLnSpc="1">
-                        <a:prstTxWarp prst="textNoShape">
-                          <a:avLst/>
-                        </a:prstTxWarp>
-                        <a:noAutofit/>
-                      </wps:bodyPr>
-                    </wps:wsp>
-                  </a:graphicData>
-                </a:graphic>
-                <wp14:sizeRelH relativeFrom="margin">
-                  <wp14:pctWidth>0</wp14:pctWidth>
-                </wp14:sizeRelH>
-                <wp14:sizeRelV relativeFrom="margin">
-                  <wp14:pctHeight>0</wp14:pctHeight>
-                </wp14:sizeRelV>
-              </wp:anchor>
-            </w:drawing>
-          </mc:Choice>
-          <mc:Fallback>
-            <w:pict>
-              <v:rect w14:anchorId="74234D56" id="Rectángulo 203" o:spid="_x0000_s1026" style="position:absolute;margin-left:301.45pt;margin-top:18.5pt;width:38.55pt;height:13.25pt;z-index:251672576;visibility:visible;mso-wrap-style:square;mso-width-percent:0;mso-height-percent:0;mso-wrap-distance-left:9pt;mso-wrap-distance-top:0;mso-wrap-distance-right:9pt;mso-wrap-distance-bottom:0;mso-position-horizontal:absolute;mso-position-horizontal-relative:text;mso-position-vertical:absolute;mso-position-vertical-relative:text;mso-width-percent:0;mso-height-percent:0;mso-width-relative:margin;mso-height-relative:margin;v-text-anchor:middle" o:gfxdata="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" filled="f" strokecolor="red" strokeweight="1.5pt"/>
-            </w:pict>
-          </mc:Fallback>
-        </mc:AlternateContent>
-      </w:r>
-      <w:r>
-        <w:drawing>
-          <wp:inline distT="0" distB="0" distL="0" distR="0" wp14:anchorId="62CA2700" wp14:editId="13975B22">
-            <wp:extent cx="5611663" cy="2340864"/>
-            <wp:effectExtent l="0" t="0" r="8255" b="2540"/>
-            <wp:docPr id="28" name="Imagen 28"/>
-            <wp:cNvGraphicFramePr>
-              <a:graphicFrameLocks xmlns:a="http://schemas.openxmlformats.org/drawingml/2006/main" noChangeAspect="1"/>
-            </wp:cNvGraphicFramePr>
-            <a:graphic xmlns:a="http://schemas.openxmlformats.org/drawingml/2006/main">
-              <a:graphicData uri="http://schemas.openxmlformats.org/drawingml/2006/picture">
-                <pic:pic xmlns:pic="http://schemas.openxmlformats.org/drawingml/2006/picture">
-                  <pic:nvPicPr>
-                    <pic:cNvPr id="0" name="Picture 18"/>
-                    <pic:cNvPicPr>
-                      <a:picLocks noChangeAspect="1" noChangeArrowheads="1"/>
-                    </pic:cNvPicPr>
-                  </pic:nvPicPr>
-                  <pic:blipFill rotWithShape="1">
-                    <a:blip r:embed="rId16" cstate="print">
-                      <a:extLst>
-                        <a:ext uri="{28A0092B-C50C-407E-A947-70E740481C1C}">
-                          <a14:useLocalDpi xmlns:a14="http://schemas.microsoft.com/office/drawing/2010/main" val="0"/>
-                        </a:ext>
-                      </a:extLst>
-                    </a:blip>
-                    <a:srcRect t="13217" b="12573"/>
-                    <a:stretch/>
-                  </pic:blipFill>
-                  <pic:spPr bwMode="auto">
-                    <a:xfrm>
-                      <a:off x="0" y="0"/>
-                      <a:ext cx="5612130" cy="2341059"/>
-                    </a:xfrm>
-                    <a:prstGeom prst="rect">
-                      <a:avLst/>
-                    </a:prstGeom>
-                    <a:noFill/>
-                    <a:ln>
-                      <a:noFill/>
-                    </a:ln>
-                    <a:extLst>
-                      <a:ext uri="{53640926-AAD7-44D8-BBD7-CCE9431645EC}">
-                        <a14:shadowObscured xmlns:a14="http://schemas.microsoft.com/office/drawing/2010/main"/>
-                      </a:ext>
-                    </a:extLst>
-                  </pic:spPr>
-                </pic:pic>
-              </a:graphicData>
-            </a:graphic>
-          </wp:inline>
-        </w:drawing>
-      </w:r>
       <w:bookmarkStart w:id="0" w:name="_GoBack"/>
       <w:bookmarkEnd w:id="0"/>
     </w:p>
     <w:sectPr>
-      <w:headerReference w:type="default" r:id="rId17"/>
-      <w:footerReference w:type="default" r:id="rId18"/>
-      <w:footerReference w:type="first" r:id="rId19"/>
+      <w:headerReference w:type="default" r:id="rId9"/>
+      <w:footerReference w:type="default" r:id="rId10"/>
+      <w:footerReference w:type="first" r:id="rId11"/>
       <w:pgSz w:w="12240" w:h="15840"/>
       <w:pgMar w:top="1417" w:right="1701" w:bottom="1417" w:left="1701" w:header="708" w:footer="432" w:gutter="0"/>
       <w:cols w:space="720"/>
@@ -2811,7 +907,7 @@
 </file>
 
 <file path=word/endnotes.xml><?xml version="1.0" encoding="utf-8"?>
-<w:endnotes xmlns:wpc="http://schemas.microsoft.com/office/word/2010/wordprocessingCanvas" xmlns:cx="http://schemas.microsoft.com/office/drawing/2014/chartex" xmlns:cx1="http://schemas.microsoft.com/office/drawing/2015/9/8/chartex" xmlns:cx2="http://schemas.microsoft.com/office/drawing/2015/10/21/chartex" xmlns:cx3="http://schemas.microsoft.com/office/drawing/2016/5/9/chartex" xmlns:cx4="http://schemas.microsoft.com/office/drawing/2016/5/10/chartex" xmlns:cx5="http://schemas.microsoft.com/office/drawing/2016/5/11/chartex" xmlns:cx6="http://schemas.microsoft.com/office/drawing/2016/5/12/chartex" xmlns:cx7="http://schemas.microsoft.com/office/drawing/2016/5/13/chartex" xmlns:cx8="http://schemas.microsoft.com/office/drawing/2016/5/14/chartex" xmlns:mc="http://schemas.openxmlformats.org/markup-compatibility/2006" xmlns:aink="http://schemas.microsoft.com/office/drawing/2016/ink" xmlns:am3d="http://schemas.microsoft.com/office/drawing/2017/model3d" xmlns:o="urn:schemas-microsoft-com:office:office" xmlns:r="http://schemas.openxmlformats.org/officeDocument/2006/relationships" xmlns:m="http://schemas.openxmlformats.org/officeDocument/2006/math" xmlns:v="urn:schemas-microsoft-com:vml" xmlns:wp14="http://schemas.microsoft.com/office/word/2010/wordprocessingDrawing" xmlns:wp="http://schemas.openxmlformats.org/drawingml/2006/wordprocessingDrawing" xmlns:w10="urn:schemas-microsoft-com:office:word" xmlns:w="http://schemas.openxmlformats.org/wordprocessingml/2006/main" xmlns:w14="http://schemas.microsoft.com/office/word/2010/wordml" xmlns:w15="http://schemas.microsoft.com/office/word/2012/wordml" xmlns:w16cid="http://schemas.microsoft.com/office/word/2016/wordml/cid" xmlns:w16se="http://schemas.microsoft.com/office/word/2015/wordml/symex" xmlns:wpg="http://schemas.microsoft.com/office/word/2010/wordprocessingGroup" xmlns:wpi="http://schemas.microsoft.com/office/word/2010/wordprocessingInk" xmlns:wne="http://schemas.microsoft.com/office/word/2006/wordml" xmlns:wps="http://schemas.microsoft.com/office/word/2010/wordprocessingShape" mc:Ignorable="w14 w15 w16se w16cid wp14">
+<w:endnotes xmlns:wpc="http://schemas.microsoft.com/office/word/2010/wordprocessingCanvas" xmlns:mc="http://schemas.openxmlformats.org/markup-compatibility/2006" xmlns:o="urn:schemas-microsoft-com:office:office" xmlns:r="http://schemas.openxmlformats.org/officeDocument/2006/relationships" xmlns:m="http://schemas.openxmlformats.org/officeDocument/2006/math" xmlns:v="urn:schemas-microsoft-com:vml" xmlns:wp14="http://schemas.microsoft.com/office/word/2010/wordprocessingDrawing" xmlns:wp="http://schemas.openxmlformats.org/drawingml/2006/wordprocessingDrawing" xmlns:w10="urn:schemas-microsoft-com:office:word" xmlns:w="http://schemas.openxmlformats.org/wordprocessingml/2006/main" xmlns:w14="http://schemas.microsoft.com/office/word/2010/wordml" xmlns:w15="http://schemas.microsoft.com/office/word/2012/wordml" xmlns:wpg="http://schemas.microsoft.com/office/word/2010/wordprocessingGroup" xmlns:wpi="http://schemas.microsoft.com/office/word/2010/wordprocessingInk" xmlns:wne="http://schemas.microsoft.com/office/word/2006/wordml" xmlns:wps="http://schemas.microsoft.com/office/word/2010/wordprocessingShape" mc:Ignorable="w14 w15 wp14">
   <w:endnote w:type="separator" w:id="-1">
     <w:p>
       <w:r>
@@ -2830,10 +926,10 @@
 </file>
 
 <file path=word/footer1.xml><?xml version="1.0" encoding="utf-8"?>
-<w:ftr xmlns:wpc="http://schemas.microsoft.com/office/word/2010/wordprocessingCanvas" xmlns:cx="http://schemas.microsoft.com/office/drawing/2014/chartex" xmlns:cx1="http://schemas.microsoft.com/office/drawing/2015/9/8/chartex" xmlns:cx2="http://schemas.microsoft.com/office/drawing/2015/10/21/chartex" xmlns:cx3="http://schemas.microsoft.com/office/drawing/2016/5/9/chartex" xmlns:cx4="http://schemas.microsoft.com/office/drawing/2016/5/10/chartex" xmlns:cx5="http://schemas.microsoft.com/office/drawing/2016/5/11/chartex" xmlns:cx6="http://schemas.microsoft.com/office/drawing/2016/5/12/chartex" xmlns:cx7="http://schemas.microsoft.com/office/drawing/2016/5/13/chartex" xmlns:cx8="http://schemas.microsoft.com/office/drawing/2016/5/14/chartex" xmlns:mc="http://schemas.openxmlformats.org/markup-compatibility/2006" xmlns:aink="http://schemas.microsoft.com/office/drawing/2016/ink" xmlns:am3d="http://schemas.microsoft.com/office/drawing/2017/model3d" xmlns:o="urn:schemas-microsoft-com:office:office" xmlns:r="http://schemas.openxmlformats.org/officeDocument/2006/relationships" xmlns:m="http://schemas.openxmlformats.org/officeDocument/2006/math" xmlns:v="urn:schemas-microsoft-com:vml" xmlns:wp14="http://schemas.microsoft.com/office/word/2010/wordprocessingDrawing" xmlns:wp="http://schemas.openxmlformats.org/drawingml/2006/wordprocessingDrawing" xmlns:w10="urn:schemas-microsoft-com:office:word" xmlns:w="http://schemas.openxmlformats.org/wordprocessingml/2006/main" xmlns:w14="http://schemas.microsoft.com/office/word/2010/wordml" xmlns:w15="http://schemas.microsoft.com/office/word/2012/wordml" xmlns:w16cid="http://schemas.microsoft.com/office/word/2016/wordml/cid" xmlns:w16se="http://schemas.microsoft.com/office/word/2015/wordml/symex" xmlns:wpg="http://schemas.microsoft.com/office/word/2010/wordprocessingGroup" xmlns:wpi="http://schemas.microsoft.com/office/word/2010/wordprocessingInk" xmlns:wne="http://schemas.microsoft.com/office/word/2006/wordml" xmlns:wps="http://schemas.microsoft.com/office/word/2010/wordprocessingShape" mc:Ignorable="w14 w15 w16se w16cid wp14">
+<w:ftr xmlns:wpc="http://schemas.microsoft.com/office/word/2010/wordprocessingCanvas" xmlns:mc="http://schemas.openxmlformats.org/markup-compatibility/2006" xmlns:o="urn:schemas-microsoft-com:office:office" xmlns:r="http://schemas.openxmlformats.org/officeDocument/2006/relationships" xmlns:m="http://schemas.openxmlformats.org/officeDocument/2006/math" xmlns:v="urn:schemas-microsoft-com:vml" xmlns:wp14="http://schemas.microsoft.com/office/word/2010/wordprocessingDrawing" xmlns:wp="http://schemas.openxmlformats.org/drawingml/2006/wordprocessingDrawing" xmlns:w10="urn:schemas-microsoft-com:office:word" xmlns:w="http://schemas.openxmlformats.org/wordprocessingml/2006/main" xmlns:w14="http://schemas.microsoft.com/office/word/2010/wordml" xmlns:w15="http://schemas.microsoft.com/office/word/2012/wordml" xmlns:wpg="http://schemas.microsoft.com/office/word/2010/wordprocessingGroup" xmlns:wpi="http://schemas.microsoft.com/office/word/2010/wordprocessingInk" xmlns:wne="http://schemas.microsoft.com/office/word/2006/wordml" xmlns:wps="http://schemas.microsoft.com/office/word/2010/wordprocessingShape" mc:Ignorable="w14 w15 wp14">
   <w:p>
     <w:pPr>
-      <w:pStyle w:val="Piedepgina"/>
+      <w:pStyle w:val="Footer"/>
       <w:rPr>
         <w:rFonts w:cs="Arial"/>
         <w:sz w:val="18"/>
@@ -2851,7 +947,7 @@
   </w:p>
   <w:p>
     <w:pPr>
-      <w:pStyle w:val="Piedepgina"/>
+      <w:pStyle w:val="Footer"/>
       <w:rPr>
         <w:rFonts w:cs="Arial"/>
         <w:sz w:val="18"/>
@@ -2869,17 +965,17 @@
   </w:p>
   <w:p>
     <w:pPr>
-      <w:pStyle w:val="Piedepgina"/>
+      <w:pStyle w:val="Footer"/>
     </w:pPr>
   </w:p>
 </w:ftr>
 </file>
 
 <file path=word/footer2.xml><?xml version="1.0" encoding="utf-8"?>
-<w:ftr xmlns:wpc="http://schemas.microsoft.com/office/word/2010/wordprocessingCanvas" xmlns:cx="http://schemas.microsoft.com/office/drawing/2014/chartex" xmlns:cx1="http://schemas.microsoft.com/office/drawing/2015/9/8/chartex" xmlns:cx2="http://schemas.microsoft.com/office/drawing/2015/10/21/chartex" xmlns:cx3="http://schemas.microsoft.com/office/drawing/2016/5/9/chartex" xmlns:cx4="http://schemas.microsoft.com/office/drawing/2016/5/10/chartex" xmlns:cx5="http://schemas.microsoft.com/office/drawing/2016/5/11/chartex" xmlns:cx6="http://schemas.microsoft.com/office/drawing/2016/5/12/chartex" xmlns:cx7="http://schemas.microsoft.com/office/drawing/2016/5/13/chartex" xmlns:cx8="http://schemas.microsoft.com/office/drawing/2016/5/14/chartex" xmlns:mc="http://schemas.openxmlformats.org/markup-compatibility/2006" xmlns:aink="http://schemas.microsoft.com/office/drawing/2016/ink" xmlns:am3d="http://schemas.microsoft.com/office/drawing/2017/model3d" xmlns:o="urn:schemas-microsoft-com:office:office" xmlns:r="http://schemas.openxmlformats.org/officeDocument/2006/relationships" xmlns:m="http://schemas.openxmlformats.org/officeDocument/2006/math" xmlns:v="urn:schemas-microsoft-com:vml" xmlns:wp14="http://schemas.microsoft.com/office/word/2010/wordprocessingDrawing" xmlns:wp="http://schemas.openxmlformats.org/drawingml/2006/wordprocessingDrawing" xmlns:w10="urn:schemas-microsoft-com:office:word" xmlns:w="http://schemas.openxmlformats.org/wordprocessingml/2006/main" xmlns:w14="http://schemas.microsoft.com/office/word/2010/wordml" xmlns:w15="http://schemas.microsoft.com/office/word/2012/wordml" xmlns:w16cid="http://schemas.microsoft.com/office/word/2016/wordml/cid" xmlns:w16se="http://schemas.microsoft.com/office/word/2015/wordml/symex" xmlns:wpg="http://schemas.microsoft.com/office/word/2010/wordprocessingGroup" xmlns:wpi="http://schemas.microsoft.com/office/word/2010/wordprocessingInk" xmlns:wne="http://schemas.microsoft.com/office/word/2006/wordml" xmlns:wps="http://schemas.microsoft.com/office/word/2010/wordprocessingShape" mc:Ignorable="w14 w15 w16se w16cid wp14">
+<w:ftr xmlns:wpc="http://schemas.microsoft.com/office/word/2010/wordprocessingCanvas" xmlns:mc="http://schemas.openxmlformats.org/markup-compatibility/2006" xmlns:o="urn:schemas-microsoft-com:office:office" xmlns:r="http://schemas.openxmlformats.org/officeDocument/2006/relationships" xmlns:m="http://schemas.openxmlformats.org/officeDocument/2006/math" xmlns:v="urn:schemas-microsoft-com:vml" xmlns:wp14="http://schemas.microsoft.com/office/word/2010/wordprocessingDrawing" xmlns:wp="http://schemas.openxmlformats.org/drawingml/2006/wordprocessingDrawing" xmlns:w10="urn:schemas-microsoft-com:office:word" xmlns:w="http://schemas.openxmlformats.org/wordprocessingml/2006/main" xmlns:w14="http://schemas.microsoft.com/office/word/2010/wordml" xmlns:w15="http://schemas.microsoft.com/office/word/2012/wordml" xmlns:wpg="http://schemas.microsoft.com/office/word/2010/wordprocessingGroup" xmlns:wpi="http://schemas.microsoft.com/office/word/2010/wordprocessingInk" xmlns:wne="http://schemas.microsoft.com/office/word/2006/wordml" xmlns:wps="http://schemas.microsoft.com/office/word/2010/wordprocessingShape" mc:Ignorable="w14 w15 wp14">
   <w:p>
     <w:pPr>
-      <w:pStyle w:val="Piedepgina"/>
+      <w:pStyle w:val="Footer"/>
       <w:rPr>
         <w:rFonts w:cs="Arial"/>
         <w:sz w:val="18"/>
@@ -2897,7 +993,7 @@
   </w:p>
   <w:p>
     <w:pPr>
-      <w:pStyle w:val="Piedepgina"/>
+      <w:pStyle w:val="Footer"/>
       <w:rPr>
         <w:rFonts w:cs="Arial"/>
         <w:sz w:val="18"/>
@@ -2909,7 +1005,7 @@
 </file>
 
 <file path=word/footnotes.xml><?xml version="1.0" encoding="utf-8"?>
-<w:footnotes xmlns:wpc="http://schemas.microsoft.com/office/word/2010/wordprocessingCanvas" xmlns:cx="http://schemas.microsoft.com/office/drawing/2014/chartex" xmlns:cx1="http://schemas.microsoft.com/office/drawing/2015/9/8/chartex" xmlns:cx2="http://schemas.microsoft.com/office/drawing/2015/10/21/chartex" xmlns:cx3="http://schemas.microsoft.com/office/drawing/2016/5/9/chartex" xmlns:cx4="http://schemas.microsoft.com/office/drawing/2016/5/10/chartex" xmlns:cx5="http://schemas.microsoft.com/office/drawing/2016/5/11/chartex" xmlns:cx6="http://schemas.microsoft.com/office/drawing/2016/5/12/chartex" xmlns:cx7="http://schemas.microsoft.com/office/drawing/2016/5/13/chartex" xmlns:cx8="http://schemas.microsoft.com/office/drawing/2016/5/14/chartex" xmlns:mc="http://schemas.openxmlformats.org/markup-compatibility/2006" xmlns:aink="http://schemas.microsoft.com/office/drawing/2016/ink" xmlns:am3d="http://schemas.microsoft.com/office/drawing/2017/model3d" xmlns:o="urn:schemas-microsoft-com:office:office" xmlns:r="http://schemas.openxmlformats.org/officeDocument/2006/relationships" xmlns:m="http://schemas.openxmlformats.org/officeDocument/2006/math" xmlns:v="urn:schemas-microsoft-com:vml" xmlns:wp14="http://schemas.microsoft.com/office/word/2010/wordprocessingDrawing" xmlns:wp="http://schemas.openxmlformats.org/drawingml/2006/wordprocessingDrawing" xmlns:w10="urn:schemas-microsoft-com:office:word" xmlns:w="http://schemas.openxmlformats.org/wordprocessingml/2006/main" xmlns:w14="http://schemas.microsoft.com/office/word/2010/wordml" xmlns:w15="http://schemas.microsoft.com/office/word/2012/wordml" xmlns:w16cid="http://schemas.microsoft.com/office/word/2016/wordml/cid" xmlns:w16se="http://schemas.microsoft.com/office/word/2015/wordml/symex" xmlns:wpg="http://schemas.microsoft.com/office/word/2010/wordprocessingGroup" xmlns:wpi="http://schemas.microsoft.com/office/word/2010/wordprocessingInk" xmlns:wne="http://schemas.microsoft.com/office/word/2006/wordml" xmlns:wps="http://schemas.microsoft.com/office/word/2010/wordprocessingShape" mc:Ignorable="w14 w15 w16se w16cid wp14">
+<w:footnotes xmlns:wpc="http://schemas.microsoft.com/office/word/2010/wordprocessingCanvas" xmlns:mc="http://schemas.openxmlformats.org/markup-compatibility/2006" xmlns:o="urn:schemas-microsoft-com:office:office" xmlns:r="http://schemas.openxmlformats.org/officeDocument/2006/relationships" xmlns:m="http://schemas.openxmlformats.org/officeDocument/2006/math" xmlns:v="urn:schemas-microsoft-com:vml" xmlns:wp14="http://schemas.microsoft.com/office/word/2010/wordprocessingDrawing" xmlns:wp="http://schemas.openxmlformats.org/drawingml/2006/wordprocessingDrawing" xmlns:w10="urn:schemas-microsoft-com:office:word" xmlns:w="http://schemas.openxmlformats.org/wordprocessingml/2006/main" xmlns:w14="http://schemas.microsoft.com/office/word/2010/wordml" xmlns:w15="http://schemas.microsoft.com/office/word/2012/wordml" xmlns:wpg="http://schemas.microsoft.com/office/word/2010/wordprocessingGroup" xmlns:wpi="http://schemas.microsoft.com/office/word/2010/wordprocessingInk" xmlns:wne="http://schemas.microsoft.com/office/word/2006/wordml" xmlns:wps="http://schemas.microsoft.com/office/word/2010/wordprocessingShape" mc:Ignorable="w14 w15 wp14">
   <w:footnote w:type="separator" w:id="-1">
     <w:p>
       <w:r>
@@ -2928,17 +1024,17 @@
 </file>
 
 <file path=word/header1.xml><?xml version="1.0" encoding="utf-8"?>
-<w:hdr xmlns:wpc="http://schemas.microsoft.com/office/word/2010/wordprocessingCanvas" xmlns:cx="http://schemas.microsoft.com/office/drawing/2014/chartex" xmlns:cx1="http://schemas.microsoft.com/office/drawing/2015/9/8/chartex" xmlns:cx2="http://schemas.microsoft.com/office/drawing/2015/10/21/chartex" xmlns:cx3="http://schemas.microsoft.com/office/drawing/2016/5/9/chartex" xmlns:cx4="http://schemas.microsoft.com/office/drawing/2016/5/10/chartex" xmlns:cx5="http://schemas.microsoft.com/office/drawing/2016/5/11/chartex" xmlns:cx6="http://schemas.microsoft.com/office/drawing/2016/5/12/chartex" xmlns:cx7="http://schemas.microsoft.com/office/drawing/2016/5/13/chartex" xmlns:cx8="http://schemas.microsoft.com/office/drawing/2016/5/14/chartex" xmlns:mc="http://schemas.openxmlformats.org/markup-compatibility/2006" xmlns:aink="http://schemas.microsoft.com/office/drawing/2016/ink" xmlns:am3d="http://schemas.microsoft.com/office/drawing/2017/model3d" xmlns:o="urn:schemas-microsoft-com:office:office" xmlns:r="http://schemas.openxmlformats.org/officeDocument/2006/relationships" xmlns:m="http://schemas.openxmlformats.org/officeDocument/2006/math" xmlns:v="urn:schemas-microsoft-com:vml" xmlns:wp14="http://schemas.microsoft.com/office/word/2010/wordprocessingDrawing" xmlns:wp="http://schemas.openxmlformats.org/drawingml/2006/wordprocessingDrawing" xmlns:w10="urn:schemas-microsoft-com:office:word" xmlns:w="http://schemas.openxmlformats.org/wordprocessingml/2006/main" xmlns:w14="http://schemas.microsoft.com/office/word/2010/wordml" xmlns:w15="http://schemas.microsoft.com/office/word/2012/wordml" xmlns:w16cid="http://schemas.microsoft.com/office/word/2016/wordml/cid" xmlns:w16se="http://schemas.microsoft.com/office/word/2015/wordml/symex" xmlns:wpg="http://schemas.microsoft.com/office/word/2010/wordprocessingGroup" xmlns:wpi="http://schemas.microsoft.com/office/word/2010/wordprocessingInk" xmlns:wne="http://schemas.microsoft.com/office/word/2006/wordml" xmlns:wps="http://schemas.microsoft.com/office/word/2010/wordprocessingShape" mc:Ignorable="w14 w15 w16se w16cid wp14">
+<w:hdr xmlns:wpc="http://schemas.microsoft.com/office/word/2010/wordprocessingCanvas" xmlns:mc="http://schemas.openxmlformats.org/markup-compatibility/2006" xmlns:o="urn:schemas-microsoft-com:office:office" xmlns:r="http://schemas.openxmlformats.org/officeDocument/2006/relationships" xmlns:m="http://schemas.openxmlformats.org/officeDocument/2006/math" xmlns:v="urn:schemas-microsoft-com:vml" xmlns:wp14="http://schemas.microsoft.com/office/word/2010/wordprocessingDrawing" xmlns:wp="http://schemas.openxmlformats.org/drawingml/2006/wordprocessingDrawing" xmlns:w10="urn:schemas-microsoft-com:office:word" xmlns:w="http://schemas.openxmlformats.org/wordprocessingml/2006/main" xmlns:w14="http://schemas.microsoft.com/office/word/2010/wordml" xmlns:w15="http://schemas.microsoft.com/office/word/2012/wordml" xmlns:wpg="http://schemas.microsoft.com/office/word/2010/wordprocessingGroup" xmlns:wpi="http://schemas.microsoft.com/office/word/2010/wordprocessingInk" xmlns:wne="http://schemas.microsoft.com/office/word/2006/wordml" xmlns:wps="http://schemas.microsoft.com/office/word/2010/wordprocessingShape" mc:Ignorable="w14 w15 wp14">
   <w:p>
     <w:pPr>
-      <w:pStyle w:val="Encabezado"/>
+      <w:pStyle w:val="Header"/>
       <w:rPr>
         <w:lang w:eastAsia="es-CO"/>
       </w:rPr>
     </w:pPr>
     <w:r>
       <w:rPr>
-        <w:lang w:eastAsia="ja-JP"/>
+        <w:lang w:val="en-US" w:eastAsia="en-US"/>
       </w:rPr>
       <w:drawing>
         <wp:anchor distT="0" distB="0" distL="114300" distR="114300" simplePos="0" relativeHeight="251657728" behindDoc="1" locked="0" layoutInCell="1" allowOverlap="1" wp14:anchorId="6005CBD2" wp14:editId="59691C5E">
@@ -3027,8 +1123,8 @@
 </file>
 
 <file path=word/numbering.xml><?xml version="1.0" encoding="utf-8"?>
-<w:numbering xmlns:wpc="http://schemas.microsoft.com/office/word/2010/wordprocessingCanvas" xmlns:cx="http://schemas.microsoft.com/office/drawing/2014/chartex" xmlns:cx1="http://schemas.microsoft.com/office/drawing/2015/9/8/chartex" xmlns:cx2="http://schemas.microsoft.com/office/drawing/2015/10/21/chartex" xmlns:cx3="http://schemas.microsoft.com/office/drawing/2016/5/9/chartex" xmlns:cx4="http://schemas.microsoft.com/office/drawing/2016/5/10/chartex" xmlns:cx5="http://schemas.microsoft.com/office/drawing/2016/5/11/chartex" xmlns:cx6="http://schemas.microsoft.com/office/drawing/2016/5/12/chartex" xmlns:cx7="http://schemas.microsoft.com/office/drawing/2016/5/13/chartex" xmlns:cx8="http://schemas.microsoft.com/office/drawing/2016/5/14/chartex" xmlns:mc="http://schemas.openxmlformats.org/markup-compatibility/2006" xmlns:aink="http://schemas.microsoft.com/office/drawing/2016/ink" xmlns:am3d="http://schemas.microsoft.com/office/drawing/2017/model3d" xmlns:o="urn:schemas-microsoft-com:office:office" xmlns:r="http://schemas.openxmlformats.org/officeDocument/2006/relationships" xmlns:m="http://schemas.openxmlformats.org/officeDocument/2006/math" xmlns:v="urn:schemas-microsoft-com:vml" xmlns:wp14="http://schemas.microsoft.com/office/word/2010/wordprocessingDrawing" xmlns:wp="http://schemas.openxmlformats.org/drawingml/2006/wordprocessingDrawing" xmlns:w10="urn:schemas-microsoft-com:office:word" xmlns:w="http://schemas.openxmlformats.org/wordprocessingml/2006/main" xmlns:w14="http://schemas.microsoft.com/office/word/2010/wordml" xmlns:w15="http://schemas.microsoft.com/office/word/2012/wordml" xmlns:w16cid="http://schemas.microsoft.com/office/word/2016/wordml/cid" xmlns:w16se="http://schemas.microsoft.com/office/word/2015/wordml/symex" xmlns:wpg="http://schemas.microsoft.com/office/word/2010/wordprocessingGroup" xmlns:wpi="http://schemas.microsoft.com/office/word/2010/wordprocessingInk" xmlns:wne="http://schemas.microsoft.com/office/word/2006/wordml" xmlns:wps="http://schemas.microsoft.com/office/word/2010/wordprocessingShape" mc:Ignorable="w14 w15 w16se w16cid wp14">
-  <w:abstractNum w:abstractNumId="0" w15:restartNumberingAfterBreak="0">
+<w:numbering xmlns:wpc="http://schemas.microsoft.com/office/word/2010/wordprocessingCanvas" xmlns:mc="http://schemas.openxmlformats.org/markup-compatibility/2006" xmlns:o="urn:schemas-microsoft-com:office:office" xmlns:r="http://schemas.openxmlformats.org/officeDocument/2006/relationships" xmlns:m="http://schemas.openxmlformats.org/officeDocument/2006/math" xmlns:v="urn:schemas-microsoft-com:vml" xmlns:wp14="http://schemas.microsoft.com/office/word/2010/wordprocessingDrawing" xmlns:wp="http://schemas.openxmlformats.org/drawingml/2006/wordprocessingDrawing" xmlns:w10="urn:schemas-microsoft-com:office:word" xmlns:w="http://schemas.openxmlformats.org/wordprocessingml/2006/main" xmlns:w14="http://schemas.microsoft.com/office/word/2010/wordml" xmlns:w15="http://schemas.microsoft.com/office/word/2012/wordml" xmlns:wpg="http://schemas.microsoft.com/office/word/2010/wordprocessingGroup" xmlns:wpi="http://schemas.microsoft.com/office/word/2010/wordprocessingInk" xmlns:wne="http://schemas.microsoft.com/office/word/2006/wordml" xmlns:wps="http://schemas.microsoft.com/office/word/2010/wordprocessingShape" mc:Ignorable="w14 w15 wp14">
+  <w:abstractNum w:abstractNumId="0">
     <w:nsid w:val="00000001"/>
     <w:multiLevelType w:val="multilevel"/>
     <w:tmpl w:val="00000001"/>
@@ -3048,7 +1144,7 @@
     <w:lvl w:ilvl="1">
       <w:start w:val="1"/>
       <w:numFmt w:val="none"/>
-      <w:pStyle w:val="Ttulo2"/>
+      <w:pStyle w:val="Heading2"/>
       <w:suff w:val="nothing"/>
       <w:lvlText w:val=""/>
       <w:lvlJc w:val="left"/>
@@ -3127,7 +1223,7 @@
     <w:lvl w:ilvl="7">
       <w:start w:val="1"/>
       <w:numFmt w:val="none"/>
-      <w:pStyle w:val="Ttulo8"/>
+      <w:pStyle w:val="Heading8"/>
       <w:suff w:val="nothing"/>
       <w:lvlText w:val=""/>
       <w:lvlJc w:val="left"/>
@@ -3152,7 +1248,7 @@
       </w:pPr>
     </w:lvl>
   </w:abstractNum>
-  <w:abstractNum w:abstractNumId="1" w15:restartNumberingAfterBreak="0">
+  <w:abstractNum w:abstractNumId="1">
     <w:nsid w:val="00000002"/>
     <w:multiLevelType w:val="singleLevel"/>
     <w:tmpl w:val="00000002"/>
@@ -3174,7 +1270,7 @@
       </w:rPr>
     </w:lvl>
   </w:abstractNum>
-  <w:abstractNum w:abstractNumId="2" w15:restartNumberingAfterBreak="0">
+  <w:abstractNum w:abstractNumId="2">
     <w:nsid w:val="021D2FD1"/>
     <w:multiLevelType w:val="hybridMultilevel"/>
     <w:tmpl w:val="38103B70"/>
@@ -3260,7 +1356,7 @@
       </w:pPr>
     </w:lvl>
   </w:abstractNum>
-  <w:abstractNum w:abstractNumId="3" w15:restartNumberingAfterBreak="0">
+  <w:abstractNum w:abstractNumId="3">
     <w:nsid w:val="04AE41FF"/>
     <w:multiLevelType w:val="hybridMultilevel"/>
     <w:tmpl w:val="1990244C"/>
@@ -3373,7 +1469,7 @@
       </w:rPr>
     </w:lvl>
   </w:abstractNum>
-  <w:abstractNum w:abstractNumId="4" w15:restartNumberingAfterBreak="0">
+  <w:abstractNum w:abstractNumId="4">
     <w:nsid w:val="0897474E"/>
     <w:multiLevelType w:val="hybridMultilevel"/>
     <w:tmpl w:val="4174939C"/>
@@ -3486,7 +1582,7 @@
       </w:rPr>
     </w:lvl>
   </w:abstractNum>
-  <w:abstractNum w:abstractNumId="5" w15:restartNumberingAfterBreak="0">
+  <w:abstractNum w:abstractNumId="5">
     <w:nsid w:val="0CC74E59"/>
     <w:multiLevelType w:val="multilevel"/>
     <w:tmpl w:val="041C26EC"/>
@@ -3599,7 +1695,7 @@
       </w:rPr>
     </w:lvl>
   </w:abstractNum>
-  <w:abstractNum w:abstractNumId="6" w15:restartNumberingAfterBreak="0">
+  <w:abstractNum w:abstractNumId="6">
     <w:nsid w:val="0D872D5A"/>
     <w:multiLevelType w:val="hybridMultilevel"/>
     <w:tmpl w:val="2020EFE8"/>
@@ -3712,7 +1808,7 @@
       </w:rPr>
     </w:lvl>
   </w:abstractNum>
-  <w:abstractNum w:abstractNumId="7" w15:restartNumberingAfterBreak="0">
+  <w:abstractNum w:abstractNumId="7">
     <w:nsid w:val="0E5F7BB9"/>
     <w:multiLevelType w:val="multilevel"/>
     <w:tmpl w:val="92100516"/>
@@ -3825,7 +1921,7 @@
       </w:rPr>
     </w:lvl>
   </w:abstractNum>
-  <w:abstractNum w:abstractNumId="8" w15:restartNumberingAfterBreak="0">
+  <w:abstractNum w:abstractNumId="8">
     <w:nsid w:val="18231EB3"/>
     <w:multiLevelType w:val="hybridMultilevel"/>
     <w:tmpl w:val="C60EB3B0"/>
@@ -3938,7 +2034,7 @@
       </w:rPr>
     </w:lvl>
   </w:abstractNum>
-  <w:abstractNum w:abstractNumId="9" w15:restartNumberingAfterBreak="0">
+  <w:abstractNum w:abstractNumId="9">
     <w:nsid w:val="33F279D0"/>
     <w:multiLevelType w:val="hybridMultilevel"/>
     <w:tmpl w:val="CE78670E"/>
@@ -4078,7 +2174,7 @@
       </w:rPr>
     </w:lvl>
   </w:abstractNum>
-  <w:abstractNum w:abstractNumId="10" w15:restartNumberingAfterBreak="0">
+  <w:abstractNum w:abstractNumId="10">
     <w:nsid w:val="370C7F7A"/>
     <w:multiLevelType w:val="hybridMultilevel"/>
     <w:tmpl w:val="87C0598A"/>
@@ -4167,7 +2263,7 @@
       </w:pPr>
     </w:lvl>
   </w:abstractNum>
-  <w:abstractNum w:abstractNumId="11" w15:restartNumberingAfterBreak="0">
+  <w:abstractNum w:abstractNumId="11">
     <w:nsid w:val="3AD3004B"/>
     <w:multiLevelType w:val="multilevel"/>
     <w:tmpl w:val="2A06B54A"/>
@@ -4280,7 +2376,7 @@
       </w:rPr>
     </w:lvl>
   </w:abstractNum>
-  <w:abstractNum w:abstractNumId="12" w15:restartNumberingAfterBreak="0">
+  <w:abstractNum w:abstractNumId="12">
     <w:nsid w:val="3E190889"/>
     <w:multiLevelType w:val="hybridMultilevel"/>
     <w:tmpl w:val="71DA2AEA"/>
@@ -4393,7 +2489,7 @@
       </w:rPr>
     </w:lvl>
   </w:abstractNum>
-  <w:abstractNum w:abstractNumId="13" w15:restartNumberingAfterBreak="0">
+  <w:abstractNum w:abstractNumId="13">
     <w:nsid w:val="3E6748B9"/>
     <w:multiLevelType w:val="hybridMultilevel"/>
     <w:tmpl w:val="745EBAC8"/>
@@ -4483,7 +2579,7 @@
       </w:pPr>
     </w:lvl>
   </w:abstractNum>
-  <w:abstractNum w:abstractNumId="14" w15:restartNumberingAfterBreak="0">
+  <w:abstractNum w:abstractNumId="14">
     <w:nsid w:val="3EEC123D"/>
     <w:multiLevelType w:val="hybridMultilevel"/>
     <w:tmpl w:val="32F0A534"/>
@@ -4596,7 +2692,7 @@
       </w:rPr>
     </w:lvl>
   </w:abstractNum>
-  <w:abstractNum w:abstractNumId="15" w15:restartNumberingAfterBreak="0">
+  <w:abstractNum w:abstractNumId="15">
     <w:nsid w:val="404E3981"/>
     <w:multiLevelType w:val="hybridMultilevel"/>
     <w:tmpl w:val="6158EA12"/>
@@ -4685,7 +2781,7 @@
       </w:pPr>
     </w:lvl>
   </w:abstractNum>
-  <w:abstractNum w:abstractNumId="16" w15:restartNumberingAfterBreak="0">
+  <w:abstractNum w:abstractNumId="16">
     <w:nsid w:val="42405098"/>
     <w:multiLevelType w:val="multilevel"/>
     <w:tmpl w:val="2F5072E8"/>
@@ -4806,7 +2902,7 @@
       </w:rPr>
     </w:lvl>
   </w:abstractNum>
-  <w:abstractNum w:abstractNumId="17" w15:restartNumberingAfterBreak="0">
+  <w:abstractNum w:abstractNumId="17">
     <w:nsid w:val="44135BFB"/>
     <w:multiLevelType w:val="hybridMultilevel"/>
     <w:tmpl w:val="F99EA8BA"/>
@@ -4919,7 +3015,7 @@
       </w:rPr>
     </w:lvl>
   </w:abstractNum>
-  <w:abstractNum w:abstractNumId="18" w15:restartNumberingAfterBreak="0">
+  <w:abstractNum w:abstractNumId="18">
     <w:nsid w:val="44A06052"/>
     <w:multiLevelType w:val="multilevel"/>
     <w:tmpl w:val="7834CD8C"/>
@@ -5040,7 +3136,7 @@
       </w:rPr>
     </w:lvl>
   </w:abstractNum>
-  <w:abstractNum w:abstractNumId="19" w15:restartNumberingAfterBreak="0">
+  <w:abstractNum w:abstractNumId="19">
     <w:nsid w:val="52647B48"/>
     <w:multiLevelType w:val="hybridMultilevel"/>
     <w:tmpl w:val="4E72F96E"/>
@@ -5158,7 +3254,7 @@
       </w:pPr>
     </w:lvl>
   </w:abstractNum>
-  <w:abstractNum w:abstractNumId="20" w15:restartNumberingAfterBreak="0">
+  <w:abstractNum w:abstractNumId="20">
     <w:nsid w:val="53A06711"/>
     <w:multiLevelType w:val="hybridMultilevel"/>
     <w:tmpl w:val="9D82040E"/>
@@ -5271,7 +3367,7 @@
       </w:rPr>
     </w:lvl>
   </w:abstractNum>
-  <w:abstractNum w:abstractNumId="21" w15:restartNumberingAfterBreak="0">
+  <w:abstractNum w:abstractNumId="21">
     <w:nsid w:val="59072AC7"/>
     <w:multiLevelType w:val="hybridMultilevel"/>
     <w:tmpl w:val="91B8BC60"/>
@@ -5412,7 +3508,7 @@
       </w:rPr>
     </w:lvl>
   </w:abstractNum>
-  <w:abstractNum w:abstractNumId="22" w15:restartNumberingAfterBreak="0">
+  <w:abstractNum w:abstractNumId="22">
     <w:nsid w:val="5B2C5F23"/>
     <w:multiLevelType w:val="hybridMultilevel"/>
     <w:tmpl w:val="14F41F28"/>
@@ -5552,7 +3648,7 @@
       </w:rPr>
     </w:lvl>
   </w:abstractNum>
-  <w:abstractNum w:abstractNumId="23" w15:restartNumberingAfterBreak="0">
+  <w:abstractNum w:abstractNumId="23">
     <w:nsid w:val="5DA972C4"/>
     <w:multiLevelType w:val="multilevel"/>
     <w:tmpl w:val="17522254"/>
@@ -5665,7 +3761,7 @@
       </w:rPr>
     </w:lvl>
   </w:abstractNum>
-  <w:abstractNum w:abstractNumId="24" w15:restartNumberingAfterBreak="0">
+  <w:abstractNum w:abstractNumId="24">
     <w:nsid w:val="5EEA6EAE"/>
     <w:multiLevelType w:val="hybridMultilevel"/>
     <w:tmpl w:val="826CCF42"/>
@@ -5754,7 +3850,7 @@
       </w:pPr>
     </w:lvl>
   </w:abstractNum>
-  <w:abstractNum w:abstractNumId="25" w15:restartNumberingAfterBreak="0">
+  <w:abstractNum w:abstractNumId="25">
     <w:nsid w:val="620D5DFA"/>
     <w:multiLevelType w:val="hybridMultilevel"/>
     <w:tmpl w:val="DA42D98C"/>
@@ -5867,7 +3963,7 @@
       </w:rPr>
     </w:lvl>
   </w:abstractNum>
-  <w:abstractNum w:abstractNumId="26" w15:restartNumberingAfterBreak="0">
+  <w:abstractNum w:abstractNumId="26">
     <w:nsid w:val="626916DB"/>
     <w:multiLevelType w:val="multilevel"/>
     <w:tmpl w:val="2A06B54A"/>
@@ -5980,7 +4076,7 @@
       </w:rPr>
     </w:lvl>
   </w:abstractNum>
-  <w:abstractNum w:abstractNumId="27" w15:restartNumberingAfterBreak="0">
+  <w:abstractNum w:abstractNumId="27">
     <w:nsid w:val="62AD4704"/>
     <w:multiLevelType w:val="hybridMultilevel"/>
     <w:tmpl w:val="0450E8CA"/>
@@ -6069,7 +4165,7 @@
       </w:pPr>
     </w:lvl>
   </w:abstractNum>
-  <w:abstractNum w:abstractNumId="28" w15:restartNumberingAfterBreak="0">
+  <w:abstractNum w:abstractNumId="28">
     <w:nsid w:val="67DA73BB"/>
     <w:multiLevelType w:val="hybridMultilevel"/>
     <w:tmpl w:val="A7B8D6B6"/>
@@ -6182,7 +4278,7 @@
       </w:rPr>
     </w:lvl>
   </w:abstractNum>
-  <w:abstractNum w:abstractNumId="29" w15:restartNumberingAfterBreak="0">
+  <w:abstractNum w:abstractNumId="29">
     <w:nsid w:val="6ABD24E5"/>
     <w:multiLevelType w:val="multilevel"/>
     <w:tmpl w:val="17522254"/>
@@ -6295,7 +4391,7 @@
       </w:rPr>
     </w:lvl>
   </w:abstractNum>
-  <w:abstractNum w:abstractNumId="30" w15:restartNumberingAfterBreak="0">
+  <w:abstractNum w:abstractNumId="30">
     <w:nsid w:val="6B8816F5"/>
     <w:multiLevelType w:val="multilevel"/>
     <w:tmpl w:val="E2A6B64C"/>
@@ -6440,7 +4536,7 @@
       </w:rPr>
     </w:lvl>
   </w:abstractNum>
-  <w:abstractNum w:abstractNumId="31" w15:restartNumberingAfterBreak="0">
+  <w:abstractNum w:abstractNumId="31">
     <w:nsid w:val="6C0714FB"/>
     <w:multiLevelType w:val="hybridMultilevel"/>
     <w:tmpl w:val="2DBE3A72"/>
@@ -6553,7 +4649,7 @@
       </w:rPr>
     </w:lvl>
   </w:abstractNum>
-  <w:abstractNum w:abstractNumId="32" w15:restartNumberingAfterBreak="0">
+  <w:abstractNum w:abstractNumId="32">
     <w:nsid w:val="6DF52DE8"/>
     <w:multiLevelType w:val="hybridMultilevel"/>
     <w:tmpl w:val="B5BEB346"/>
@@ -6666,7 +4762,7 @@
       </w:rPr>
     </w:lvl>
   </w:abstractNum>
-  <w:abstractNum w:abstractNumId="33" w15:restartNumberingAfterBreak="0">
+  <w:abstractNum w:abstractNumId="33">
     <w:nsid w:val="774B39E6"/>
     <w:multiLevelType w:val="hybridMultilevel"/>
     <w:tmpl w:val="EA44C150"/>
@@ -6779,7 +4875,7 @@
       </w:rPr>
     </w:lvl>
   </w:abstractNum>
-  <w:abstractNum w:abstractNumId="34" w15:restartNumberingAfterBreak="0">
+  <w:abstractNum w:abstractNumId="34">
     <w:nsid w:val="7EB00768"/>
     <w:multiLevelType w:val="hybridMultilevel"/>
     <w:tmpl w:val="82626E96"/>
@@ -7008,7 +5104,7 @@
 </file>
 
 <file path=word/styles.xml><?xml version="1.0" encoding="utf-8"?>
-<w:styles xmlns:mc="http://schemas.openxmlformats.org/markup-compatibility/2006" xmlns:r="http://schemas.openxmlformats.org/officeDocument/2006/relationships" xmlns:w="http://schemas.openxmlformats.org/wordprocessingml/2006/main" xmlns:w14="http://schemas.microsoft.com/office/word/2010/wordml" xmlns:w15="http://schemas.microsoft.com/office/word/2012/wordml" xmlns:w16cid="http://schemas.microsoft.com/office/word/2016/wordml/cid" xmlns:w16se="http://schemas.microsoft.com/office/word/2015/wordml/symex" mc:Ignorable="w14 w15 w16se w16cid">
+<w:styles xmlns:mc="http://schemas.openxmlformats.org/markup-compatibility/2006" xmlns:r="http://schemas.openxmlformats.org/officeDocument/2006/relationships" xmlns:w="http://schemas.openxmlformats.org/wordprocessingml/2006/main" xmlns:w14="http://schemas.microsoft.com/office/word/2010/wordml" xmlns:w15="http://schemas.microsoft.com/office/word/2012/wordml" mc:Ignorable="w14 w15">
   <w:docDefaults>
     <w:rPrDefault>
       <w:rPr>
@@ -7018,7 +5114,7 @@
     </w:rPrDefault>
     <w:pPrDefault/>
   </w:docDefaults>
-  <w:latentStyles w:defLockedState="0" w:defUIPriority="0" w:defSemiHidden="0" w:defUnhideWhenUsed="0" w:defQFormat="0" w:count="376">
+  <w:latentStyles w:defLockedState="0" w:defUIPriority="0" w:defSemiHidden="0" w:defUnhideWhenUsed="0" w:defQFormat="0" w:count="371">
     <w:lsdException w:name="Normal" w:qFormat="1"/>
     <w:lsdException w:name="heading 1" w:qFormat="1"/>
     <w:lsdException w:name="heading 2" w:qFormat="1"/>
@@ -7039,6 +5135,7 @@
     <w:lsdException w:name="Emphasis" w:qFormat="1"/>
     <w:lsdException w:name="Normal (Web)" w:uiPriority="99"/>
     <w:lsdException w:name="HTML Keyboard" w:semiHidden="1" w:unhideWhenUsed="1"/>
+    <w:lsdException w:name="Normal Table" w:semiHidden="1" w:unhideWhenUsed="1"/>
     <w:lsdException w:name="annotation subject" w:semiHidden="1" w:unhideWhenUsed="1"/>
     <w:lsdException w:name="No List" w:semiHidden="1" w:unhideWhenUsed="1"/>
     <w:lsdException w:name="Outline List 1" w:semiHidden="1" w:unhideWhenUsed="1"/>
@@ -7081,8 +5178,11 @@
     <w:lsdException w:name="Table Contemporary" w:semiHidden="1" w:unhideWhenUsed="1"/>
     <w:lsdException w:name="Table Elegant" w:semiHidden="1" w:unhideWhenUsed="1"/>
     <w:lsdException w:name="Table Professional" w:semiHidden="1" w:unhideWhenUsed="1"/>
+    <w:lsdException w:name="Table Subtle 1" w:semiHidden="1" w:unhideWhenUsed="1"/>
     <w:lsdException w:name="Table Subtle 2" w:semiHidden="1" w:unhideWhenUsed="1"/>
     <w:lsdException w:name="Table Web 1" w:semiHidden="1" w:unhideWhenUsed="1"/>
+    <w:lsdException w:name="Table Web 2" w:semiHidden="1" w:unhideWhenUsed="1"/>
+    <w:lsdException w:name="Table Web 3" w:semiHidden="1" w:unhideWhenUsed="1"/>
     <w:lsdException w:name="Balloon Text" w:semiHidden="1" w:unhideWhenUsed="1"/>
     <w:lsdException w:name="Table Theme" w:semiHidden="1" w:unhideWhenUsed="1"/>
     <w:lsdException w:name="Placeholder Text" w:semiHidden="1" w:uiPriority="99"/>
@@ -7300,11 +5400,6 @@
     <w:lsdException w:name="List Table 5 Dark Accent 6" w:uiPriority="50"/>
     <w:lsdException w:name="List Table 6 Colorful Accent 6" w:uiPriority="51"/>
     <w:lsdException w:name="List Table 7 Colorful Accent 6" w:uiPriority="52"/>
-    <w:lsdException w:name="Mention" w:semiHidden="1" w:uiPriority="99" w:unhideWhenUsed="1"/>
-    <w:lsdException w:name="Smart Hyperlink" w:semiHidden="1" w:uiPriority="99" w:unhideWhenUsed="1"/>
-    <w:lsdException w:name="Hashtag" w:semiHidden="1" w:uiPriority="99" w:unhideWhenUsed="1"/>
-    <w:lsdException w:name="Unresolved Mention" w:semiHidden="1" w:uiPriority="99" w:unhideWhenUsed="1"/>
-    <w:lsdException w:name="Smart Link" w:semiHidden="1" w:uiPriority="99" w:unhideWhenUsed="1"/>
   </w:latentStyles>
   <w:style w:type="paragraph" w:default="1" w:styleId="Normal">
     <w:name w:val="Normal"/>
@@ -7320,11 +5415,11 @@
       <w:lang w:eastAsia="ar-SA"/>
     </w:rPr>
   </w:style>
-  <w:style w:type="paragraph" w:styleId="Ttulo1">
+  <w:style w:type="paragraph" w:styleId="Heading1">
     <w:name w:val="heading 1"/>
     <w:basedOn w:val="Normal"/>
     <w:next w:val="Normal"/>
-    <w:link w:val="Ttulo1Car"/>
+    <w:link w:val="Heading1Char"/>
     <w:qFormat/>
     <w:rsid w:val="00B44782"/>
     <w:pPr>
@@ -7341,7 +5436,7 @@
       <w:szCs w:val="32"/>
     </w:rPr>
   </w:style>
-  <w:style w:type="paragraph" w:styleId="Ttulo2">
+  <w:style w:type="paragraph" w:styleId="Heading2">
     <w:name w:val="heading 2"/>
     <w:basedOn w:val="Normal"/>
     <w:next w:val="Normal"/>
@@ -7362,11 +5457,11 @@
       <w:szCs w:val="24"/>
     </w:rPr>
   </w:style>
-  <w:style w:type="paragraph" w:styleId="Ttulo3">
+  <w:style w:type="paragraph" w:styleId="Heading3">
     <w:name w:val="heading 3"/>
     <w:basedOn w:val="Normal"/>
     <w:next w:val="Normal"/>
-    <w:link w:val="Ttulo3Car"/>
+    <w:link w:val="Heading3Char"/>
     <w:qFormat/>
     <w:rsid w:val="00D95511"/>
     <w:pPr>
@@ -7382,7 +5477,7 @@
       <w:szCs w:val="26"/>
     </w:rPr>
   </w:style>
-  <w:style w:type="paragraph" w:styleId="Ttulo8">
+  <w:style w:type="paragraph" w:styleId="Heading8">
     <w:name w:val="heading 8"/>
     <w:basedOn w:val="Normal"/>
     <w:next w:val="Normal"/>
@@ -7402,13 +5497,13 @@
       <w:szCs w:val="24"/>
     </w:rPr>
   </w:style>
-  <w:style w:type="character" w:default="1" w:styleId="Fuentedeprrafopredeter">
+  <w:style w:type="character" w:default="1" w:styleId="DefaultParagraphFont">
     <w:name w:val="Default Paragraph Font"/>
     <w:uiPriority w:val="1"/>
     <w:semiHidden/>
     <w:unhideWhenUsed/>
   </w:style>
-  <w:style w:type="table" w:default="1" w:styleId="Tablanormal">
+  <w:style w:type="table" w:default="1" w:styleId="TableNormal">
     <w:name w:val="Normal Table"/>
     <w:uiPriority w:val="99"/>
     <w:semiHidden/>
@@ -7423,7 +5518,7 @@
       </w:tblCellMar>
     </w:tblPr>
   </w:style>
-  <w:style w:type="numbering" w:default="1" w:styleId="Sinlista">
+  <w:style w:type="numbering" w:default="1" w:styleId="NoList">
     <w:name w:val="No List"/>
     <w:uiPriority w:val="99"/>
     <w:semiHidden/>
@@ -7479,17 +5574,17 @@
       <w:vertAlign w:val="superscript"/>
     </w:rPr>
   </w:style>
-  <w:style w:type="character" w:styleId="Nmerodepgina">
+  <w:style w:type="character" w:styleId="PageNumber">
     <w:name w:val="page number"/>
     <w:basedOn w:val="Fuentedeprrafopredeter1"/>
   </w:style>
-  <w:style w:type="character" w:styleId="Refdenotaalpie">
+  <w:style w:type="character" w:styleId="FootnoteReference">
     <w:name w:val="footnote reference"/>
     <w:rPr>
       <w:vertAlign w:val="superscript"/>
     </w:rPr>
   </w:style>
-  <w:style w:type="character" w:styleId="Refdenotaalfinal">
+  <w:style w:type="character" w:styleId="EndnoteReference">
     <w:name w:val="endnote reference"/>
     <w:rPr>
       <w:vertAlign w:val="superscript"/>
@@ -7501,7 +5596,7 @@
   <w:style w:type="paragraph" w:customStyle="1" w:styleId="Heading">
     <w:name w:val="Heading"/>
     <w:basedOn w:val="Normal"/>
-    <w:next w:val="Textoindependiente"/>
+    <w:next w:val="BodyText"/>
     <w:pPr>
       <w:keepNext/>
       <w:spacing w:before="240" w:after="120"/>
@@ -7512,7 +5607,7 @@
       <w:szCs w:val="28"/>
     </w:rPr>
   </w:style>
-  <w:style w:type="paragraph" w:styleId="Textoindependiente">
+  <w:style w:type="paragraph" w:styleId="BodyText">
     <w:name w:val="Body Text"/>
     <w:basedOn w:val="Normal"/>
     <w:pPr>
@@ -7524,9 +5619,9 @@
       <w:lang w:val="es-ES_tradnl"/>
     </w:rPr>
   </w:style>
-  <w:style w:type="paragraph" w:styleId="Lista">
+  <w:style w:type="paragraph" w:styleId="List">
     <w:name w:val="List"/>
-    <w:basedOn w:val="Textoindependiente"/>
+    <w:basedOn w:val="BodyText"/>
     <w:rPr>
       <w:rFonts w:cs="Lohit Hindi"/>
     </w:rPr>
@@ -7566,11 +5661,11 @@
       <w:lang w:val="en-US"/>
     </w:rPr>
   </w:style>
-  <w:style w:type="paragraph" w:styleId="Textonotapie">
+  <w:style w:type="paragraph" w:styleId="FootnoteText">
     <w:name w:val="footnote text"/>
     <w:basedOn w:val="Normal"/>
   </w:style>
-  <w:style w:type="paragraph" w:styleId="Encabezado">
+  <w:style w:type="paragraph" w:styleId="Header">
     <w:name w:val="header"/>
     <w:basedOn w:val="Normal"/>
     <w:pPr>
@@ -7580,10 +5675,10 @@
       </w:tabs>
     </w:pPr>
   </w:style>
-  <w:style w:type="paragraph" w:styleId="Piedepgina">
+  <w:style w:type="paragraph" w:styleId="Footer">
     <w:name w:val="footer"/>
     <w:basedOn w:val="Normal"/>
-    <w:link w:val="PiedepginaCar"/>
+    <w:link w:val="FooterChar1"/>
     <w:uiPriority w:val="99"/>
     <w:pPr>
       <w:tabs>
@@ -7615,11 +5710,11 @@
   </w:style>
   <w:style w:type="paragraph" w:customStyle="1" w:styleId="Framecontents">
     <w:name w:val="Frame contents"/>
-    <w:basedOn w:val="Textoindependiente"/>
+    <w:basedOn w:val="BodyText"/>
   </w:style>
-  <w:style w:type="character" w:customStyle="1" w:styleId="PiedepginaCar">
-    <w:name w:val="Pie de página Car"/>
-    <w:link w:val="Piedepgina"/>
+  <w:style w:type="character" w:customStyle="1" w:styleId="FooterChar1">
+    <w:name w:val="Footer Char1"/>
+    <w:link w:val="Footer"/>
     <w:uiPriority w:val="99"/>
     <w:locked/>
     <w:rsid w:val="000374B9"/>
@@ -7628,11 +5723,12 @@
       <w:lang w:val="es-ES" w:eastAsia="ar-SA"/>
     </w:rPr>
   </w:style>
-  <w:style w:type="table" w:styleId="Tablaconcuadrcula">
+  <w:style w:type="table" w:styleId="TableGrid">
     <w:name w:val="Table Grid"/>
-    <w:basedOn w:val="Tablanormal"/>
+    <w:basedOn w:val="TableNormal"/>
     <w:rsid w:val="009E6783"/>
     <w:tblPr>
+      <w:tblInd w:w="0" w:type="dxa"/>
       <w:tblBorders>
         <w:top w:val="single" w:sz="4" w:space="0" w:color="auto"/>
         <w:left w:val="single" w:sz="4" w:space="0" w:color="auto"/>
@@ -7641,6 +5737,12 @@
         <w:insideH w:val="single" w:sz="4" w:space="0" w:color="auto"/>
         <w:insideV w:val="single" w:sz="4" w:space="0" w:color="auto"/>
       </w:tblBorders>
+      <w:tblCellMar>
+        <w:top w:w="0" w:type="dxa"/>
+        <w:left w:w="108" w:type="dxa"/>
+        <w:bottom w:w="0" w:type="dxa"/>
+        <w:right w:w="108" w:type="dxa"/>
+      </w:tblCellMar>
     </w:tblPr>
   </w:style>
   <w:style w:type="paragraph" w:customStyle="1" w:styleId="Prrafodelista1">
@@ -7746,9 +5848,9 @@
       <w:lang w:val="es-ES_tradnl" w:eastAsia="en-US"/>
     </w:rPr>
   </w:style>
-  <w:style w:type="character" w:customStyle="1" w:styleId="Ttulo3Car">
-    <w:name w:val="Título 3 Car"/>
-    <w:link w:val="Ttulo3"/>
+  <w:style w:type="character" w:customStyle="1" w:styleId="Heading3Char">
+    <w:name w:val="Heading 3 Char"/>
+    <w:link w:val="Heading3"/>
     <w:semiHidden/>
     <w:rsid w:val="00D95511"/>
     <w:rPr>
@@ -7760,7 +5862,7 @@
       <w:lang w:val="es-ES" w:eastAsia="ar-SA"/>
     </w:rPr>
   </w:style>
-  <w:style w:type="character" w:styleId="Hipervnculo">
+  <w:style w:type="character" w:styleId="Hyperlink">
     <w:name w:val="Hyperlink"/>
     <w:rsid w:val="00630AD9"/>
     <w:rPr>
@@ -7768,7 +5870,7 @@
       <w:u w:val="single"/>
     </w:rPr>
   </w:style>
-  <w:style w:type="character" w:styleId="Refdecomentario">
+  <w:style w:type="character" w:styleId="CommentReference">
     <w:name w:val="annotation reference"/>
     <w:rsid w:val="000A5071"/>
     <w:rPr>
@@ -7776,10 +5878,10 @@
       <w:sz w:val="16"/>
     </w:rPr>
   </w:style>
-  <w:style w:type="paragraph" w:styleId="Textodeglobo">
+  <w:style w:type="paragraph" w:styleId="BalloonText">
     <w:name w:val="Balloon Text"/>
     <w:basedOn w:val="Normal"/>
-    <w:link w:val="TextodegloboCar"/>
+    <w:link w:val="BalloonTextChar"/>
     <w:rsid w:val="00613A35"/>
     <w:rPr>
       <w:rFonts w:ascii="Tahoma" w:hAnsi="Tahoma" w:cs="Times New Roman"/>
@@ -7787,9 +5889,9 @@
       <w:szCs w:val="16"/>
     </w:rPr>
   </w:style>
-  <w:style w:type="character" w:customStyle="1" w:styleId="TextodegloboCar">
-    <w:name w:val="Texto de globo Car"/>
-    <w:link w:val="Textodeglobo"/>
+  <w:style w:type="character" w:customStyle="1" w:styleId="BalloonTextChar">
+    <w:name w:val="Balloon Text Char"/>
+    <w:link w:val="BalloonText"/>
     <w:rsid w:val="00613A35"/>
     <w:rPr>
       <w:rFonts w:ascii="Tahoma" w:eastAsia="Calibri" w:hAnsi="Tahoma" w:cs="Tahoma"/>
@@ -7798,38 +5900,38 @@
       <w:lang w:val="es-ES" w:eastAsia="ar-SA"/>
     </w:rPr>
   </w:style>
-  <w:style w:type="paragraph" w:styleId="Textocomentario">
+  <w:style w:type="paragraph" w:styleId="CommentText">
     <w:name w:val="annotation text"/>
     <w:basedOn w:val="Normal"/>
-    <w:link w:val="TextocomentarioCar"/>
+    <w:link w:val="CommentTextChar"/>
     <w:rsid w:val="00517224"/>
     <w:rPr>
       <w:rFonts w:cs="Times New Roman"/>
     </w:rPr>
   </w:style>
-  <w:style w:type="character" w:customStyle="1" w:styleId="TextocomentarioCar">
-    <w:name w:val="Texto comentario Car"/>
-    <w:link w:val="Textocomentario"/>
+  <w:style w:type="character" w:customStyle="1" w:styleId="CommentTextChar">
+    <w:name w:val="Comment Text Char"/>
+    <w:link w:val="CommentText"/>
     <w:rsid w:val="00517224"/>
     <w:rPr>
       <w:rFonts w:eastAsia="Calibri" w:cs="Calibri"/>
       <w:lang w:val="es-ES" w:eastAsia="ar-SA"/>
     </w:rPr>
   </w:style>
-  <w:style w:type="paragraph" w:styleId="Asuntodelcomentario">
+  <w:style w:type="paragraph" w:styleId="CommentSubject">
     <w:name w:val="annotation subject"/>
-    <w:basedOn w:val="Textocomentario"/>
-    <w:next w:val="Textocomentario"/>
-    <w:link w:val="AsuntodelcomentarioCar"/>
+    <w:basedOn w:val="CommentText"/>
+    <w:next w:val="CommentText"/>
+    <w:link w:val="CommentSubjectChar"/>
     <w:rsid w:val="00517224"/>
     <w:rPr>
       <w:b/>
       <w:bCs/>
     </w:rPr>
   </w:style>
-  <w:style w:type="character" w:customStyle="1" w:styleId="AsuntodelcomentarioCar">
-    <w:name w:val="Asunto del comentario Car"/>
-    <w:link w:val="Asuntodelcomentario"/>
+  <w:style w:type="character" w:customStyle="1" w:styleId="CommentSubjectChar">
+    <w:name w:val="Comment Subject Char"/>
+    <w:link w:val="CommentSubject"/>
     <w:rsid w:val="00517224"/>
     <w:rPr>
       <w:rFonts w:eastAsia="Calibri" w:cs="Calibri"/>
@@ -7849,7 +5951,7 @@
       <w:lang w:val="es-ES" w:eastAsia="ar-SA"/>
     </w:rPr>
   </w:style>
-  <w:style w:type="character" w:styleId="Hipervnculovisitado">
+  <w:style w:type="character" w:styleId="FollowedHyperlink">
     <w:name w:val="FollowedHyperlink"/>
     <w:rsid w:val="00230BA9"/>
     <w:rPr>
@@ -7857,10 +5959,10 @@
       <w:u w:val="single"/>
     </w:rPr>
   </w:style>
-  <w:style w:type="paragraph" w:styleId="Prrafodelista">
+  <w:style w:type="paragraph" w:styleId="ListParagraph">
     <w:name w:val="List Paragraph"/>
     <w:basedOn w:val="Normal"/>
-    <w:link w:val="PrrafodelistaCar1"/>
+    <w:link w:val="ListParagraphChar"/>
     <w:uiPriority w:val="34"/>
     <w:qFormat/>
     <w:rsid w:val="006073CC"/>
@@ -7916,9 +6018,9 @@
       <w:lang w:val="es-ES_tradnl" w:eastAsia="es-ES"/>
     </w:rPr>
   </w:style>
-  <w:style w:type="character" w:customStyle="1" w:styleId="PrrafodelistaCar1">
-    <w:name w:val="Párrafo de lista Car1"/>
-    <w:link w:val="Prrafodelista"/>
+  <w:style w:type="character" w:customStyle="1" w:styleId="ListParagraphChar">
+    <w:name w:val="List Paragraph Char"/>
+    <w:link w:val="ListParagraph"/>
     <w:uiPriority w:val="34"/>
     <w:locked/>
     <w:rsid w:val="009A47F4"/>
@@ -7944,9 +6046,9 @@
       <w:lang w:eastAsia="es-CO"/>
     </w:rPr>
   </w:style>
-  <w:style w:type="character" w:customStyle="1" w:styleId="Ttulo1Car">
-    <w:name w:val="Título 1 Car"/>
-    <w:link w:val="Ttulo1"/>
+  <w:style w:type="character" w:customStyle="1" w:styleId="Heading1Char">
+    <w:name w:val="Heading 1 Char"/>
+    <w:link w:val="Heading1"/>
     <w:rsid w:val="00B44782"/>
     <w:rPr>
       <w:rFonts w:ascii="Calibri Light" w:eastAsia="Times New Roman" w:hAnsi="Calibri Light" w:cs="Times New Roman"/>
@@ -7958,7 +6060,7 @@
       <w:lang w:val="es-ES" w:eastAsia="ar-SA"/>
     </w:rPr>
   </w:style>
-  <w:style w:type="paragraph" w:styleId="TDC1">
+  <w:style w:type="paragraph" w:styleId="TOC1">
     <w:name w:val="toc 1"/>
     <w:basedOn w:val="Normal"/>
     <w:next w:val="Normal"/>
@@ -7976,7 +6078,7 @@
       <w:sz w:val="24"/>
     </w:rPr>
   </w:style>
-  <w:style w:type="paragraph" w:styleId="TDC2">
+  <w:style w:type="paragraph" w:styleId="TOC2">
     <w:name w:val="toc 2"/>
     <w:basedOn w:val="Normal"/>
     <w:next w:val="Normal"/>
@@ -7994,7 +6096,7 @@
       <w:sz w:val="24"/>
     </w:rPr>
   </w:style>
-  <w:style w:type="paragraph" w:styleId="TDC3">
+  <w:style w:type="paragraph" w:styleId="TOC3">
     <w:name w:val="toc 3"/>
     <w:basedOn w:val="Normal"/>
     <w:next w:val="Normal"/>
@@ -8007,7 +6109,7 @@
       <w:sz w:val="24"/>
     </w:rPr>
   </w:style>
-  <w:style w:type="paragraph" w:styleId="TDC4">
+  <w:style w:type="paragraph" w:styleId="TOC4">
     <w:name w:val="toc 4"/>
     <w:basedOn w:val="Normal"/>
     <w:next w:val="Normal"/>
@@ -8020,9 +6122,9 @@
       <w:sz w:val="24"/>
     </w:rPr>
   </w:style>
-  <w:style w:type="table" w:styleId="Tablaconcuadrcula4-nfasis1">
+  <w:style w:type="table" w:styleId="GridTable4-Accent1">
     <w:name w:val="Grid Table 4 Accent 1"/>
-    <w:basedOn w:val="Tablanormal"/>
+    <w:basedOn w:val="TableNormal"/>
     <w:uiPriority w:val="49"/>
     <w:rsid w:val="00E604F7"/>
     <w:rPr>
@@ -8034,6 +6136,7 @@
     <w:tblPr>
       <w:tblStyleRowBandSize w:val="1"/>
       <w:tblStyleColBandSize w:val="1"/>
+      <w:tblInd w:w="0" w:type="dxa"/>
       <w:tblBorders>
         <w:top w:val="single" w:sz="4" w:space="0" w:color="9CC2E5"/>
         <w:left w:val="single" w:sz="4" w:space="0" w:color="9CC2E5"/>
@@ -8042,6 +6145,12 @@
         <w:insideH w:val="single" w:sz="4" w:space="0" w:color="9CC2E5"/>
         <w:insideV w:val="single" w:sz="4" w:space="0" w:color="9CC2E5"/>
       </w:tblBorders>
+      <w:tblCellMar>
+        <w:top w:w="0" w:type="dxa"/>
+        <w:left w:w="108" w:type="dxa"/>
+        <w:bottom w:w="0" w:type="dxa"/>
+        <w:right w:w="108" w:type="dxa"/>
+      </w:tblCellMar>
     </w:tblPr>
     <w:tblStylePr w:type="firstRow">
       <w:rPr>
@@ -8099,7 +6208,7 @@
       </w:tcPr>
     </w:tblStylePr>
   </w:style>
-  <w:style w:type="character" w:styleId="nfasis">
+  <w:style w:type="character" w:styleId="Emphasis">
     <w:name w:val="Emphasis"/>
     <w:qFormat/>
     <w:rsid w:val="00970201"/>
@@ -8108,9 +6217,9 @@
       <w:iCs/>
     </w:rPr>
   </w:style>
-  <w:style w:type="character" w:styleId="Mencinsinresolver">
+  <w:style w:type="character" w:customStyle="1" w:styleId="UnresolvedMention">
     <w:name w:val="Unresolved Mention"/>
-    <w:basedOn w:val="Fuentedeprrafopredeter"/>
+    <w:basedOn w:val="DefaultParagraphFont"/>
     <w:uiPriority w:val="99"/>
     <w:semiHidden/>
     <w:unhideWhenUsed/>
@@ -8389,7 +6498,7 @@
 </file>
 
 <file path=customXml/itemProps1.xml><?xml version="1.0" encoding="utf-8"?>
-<ds:datastoreItem xmlns:ds="http://schemas.openxmlformats.org/officeDocument/2006/customXml" ds:itemID="{ABCCFE99-DC97-441C-AD6B-B12474C6BFA0}">
+<ds:datastoreItem xmlns:ds="http://schemas.openxmlformats.org/officeDocument/2006/customXml" ds:itemID="{ED4B14F1-D49E-4D19-BB2D-765C98FCF931}">
   <ds:schemaRefs>
     <ds:schemaRef ds:uri="http://schemas.openxmlformats.org/officeDocument/2006/bibliography"/>
   </ds:schemaRefs>

</xml_diff>